<commit_message>
removed the MASVS logos and edited reference.doc file to reflect 4.0. Should now be sorted.
</commit_message>
<xml_diff>
--- a/4.0/templates/reference.docx
+++ b/4.0/templates/reference.docx
@@ -145,7 +145,7 @@
                   <w:sz w:val="20"/>
                   <w:szCs w:val="20"/>
                 </w:rPr>
-                <w:t>OWASP Application Security Verification Standard 3.1</w:t>
+                <w:t>OWASP Application Security Verification Standard 4.0</w:t>
               </w:r>
             </w:p>
           </w:tc>
@@ -212,14 +212,7 @@
                   <w:sz w:val="20"/>
                   <w:szCs w:val="20"/>
                 </w:rPr>
-                <w:t>OWASP Application Security Verification Standard 3.</w:t>
-              </w:r>
-              <w:r>
-                <w:rPr>
-                  <w:sz w:val="20"/>
-                  <w:szCs w:val="20"/>
-                </w:rPr>
-                <w:t>1</w:t>
+                <w:t>OWASP Application Security Verification Standard 4.0</w:t>
               </w:r>
             </w:p>
           </w:tc>
@@ -6634,7 +6627,7 @@
 </file>
 
 <file path=customXml/itemProps1.xml><?xml version="1.0" encoding="utf-8"?>
-<ds:datastoreItem xmlns:ds="http://schemas.openxmlformats.org/officeDocument/2006/customXml" ds:itemID="{14C60EA0-57E9-48CB-B51A-6A30EF3085FB}">
+<ds:datastoreItem xmlns:ds="http://schemas.openxmlformats.org/officeDocument/2006/customXml" ds:itemID="{6C6E715D-EF38-414E-88FA-5712565B601A}">
   <ds:schemaRefs>
     <ds:schemaRef ds:uri="http://schemas.openxmlformats.org/officeDocument/2006/bibliography"/>
   </ds:schemaRefs>

</xml_diff>

<commit_message>
Update Word and PDF after last PR
</commit_message>
<xml_diff>
--- a/4.0/templates/reference.docx
+++ b/4.0/templates/reference.docx
@@ -70,27 +70,23 @@
           <w:pPr>
             <w:pStyle w:val="Header"/>
             <w:rPr>
-              <w:sz w:val="20"/>
               <w:szCs w:val="20"/>
             </w:rPr>
           </w:pPr>
           <w:r>
             <w:rPr>
-              <w:sz w:val="20"/>
               <w:szCs w:val="20"/>
             </w:rPr>
             <w:fldChar w:fldCharType="begin"/>
           </w:r>
           <w:r>
             <w:rPr>
-              <w:sz w:val="20"/>
               <w:szCs w:val="20"/>
             </w:rPr>
             <w:instrText xml:space="preserve"> PAGE   \* MERGEFORMAT </w:instrText>
           </w:r>
           <w:r>
             <w:rPr>
-              <w:sz w:val="20"/>
               <w:szCs w:val="20"/>
             </w:rPr>
             <w:fldChar w:fldCharType="separate"/>
@@ -98,14 +94,12 @@
           <w:r>
             <w:rPr>
               <w:noProof/>
-              <w:sz w:val="20"/>
               <w:szCs w:val="20"/>
             </w:rPr>
             <w:t>10</w:t>
           </w:r>
           <w:r>
             <w:rPr>
-              <w:sz w:val="20"/>
               <w:szCs w:val="20"/>
             </w:rPr>
             <w:fldChar w:fldCharType="end"/>
@@ -115,7 +109,6 @@
       <w:sdt>
         <w:sdtPr>
           <w:rPr>
-            <w:sz w:val="20"/>
             <w:szCs w:val="20"/>
           </w:rPr>
           <w:alias w:val="Title"/>
@@ -136,13 +129,11 @@
               <w:pPr>
                 <w:pStyle w:val="Header"/>
                 <w:rPr>
-                  <w:sz w:val="20"/>
                   <w:szCs w:val="20"/>
                 </w:rPr>
               </w:pPr>
               <w:r>
                 <w:rPr>
-                  <w:sz w:val="20"/>
                   <w:szCs w:val="20"/>
                 </w:rPr>
                 <w:t>OWASP Application Security Verification Standard 4.0</w:t>
@@ -182,7 +173,6 @@
       <w:sdt>
         <w:sdtPr>
           <w:rPr>
-            <w:sz w:val="20"/>
             <w:szCs w:val="20"/>
           </w:rPr>
           <w:alias w:val="Title"/>
@@ -203,13 +193,11 @@
               <w:pPr>
                 <w:pStyle w:val="Header"/>
                 <w:rPr>
-                  <w:sz w:val="20"/>
                   <w:szCs w:val="20"/>
                 </w:rPr>
               </w:pPr>
               <w:r>
                 <w:rPr>
-                  <w:sz w:val="20"/>
                   <w:szCs w:val="20"/>
                 </w:rPr>
                 <w:t>OWASP Application Security Verification Standard 4.0</w:t>
@@ -230,27 +218,23 @@
             <w:pStyle w:val="Header"/>
             <w:rPr>
               <w:rFonts w:eastAsiaTheme="majorEastAsia" w:cstheme="majorBidi"/>
-              <w:sz w:val="20"/>
               <w:szCs w:val="20"/>
             </w:rPr>
           </w:pPr>
           <w:r>
             <w:rPr>
-              <w:sz w:val="20"/>
               <w:szCs w:val="20"/>
             </w:rPr>
             <w:fldChar w:fldCharType="begin"/>
           </w:r>
           <w:r>
             <w:rPr>
-              <w:sz w:val="20"/>
               <w:szCs w:val="20"/>
             </w:rPr>
             <w:instrText xml:space="preserve"> PAGE   \* MERGEFORMAT </w:instrText>
           </w:r>
           <w:r>
             <w:rPr>
-              <w:sz w:val="20"/>
               <w:szCs w:val="20"/>
             </w:rPr>
             <w:fldChar w:fldCharType="separate"/>
@@ -258,14 +242,12 @@
           <w:r>
             <w:rPr>
               <w:noProof/>
-              <w:sz w:val="20"/>
               <w:szCs w:val="20"/>
             </w:rPr>
             <w:t>9</w:t>
           </w:r>
           <w:r>
             <w:rPr>
-              <w:sz w:val="20"/>
               <w:szCs w:val="20"/>
             </w:rPr>
             <w:fldChar w:fldCharType="end"/>
@@ -456,7 +438,10 @@
       <w:pStyle w:val="Header"/>
     </w:pPr>
     <w:r>
-      <w:t xml:space="preserve">DRAFT VERSION – </w:t>
+      <w:t>Release Candidate</w:t>
+    </w:r>
+    <w:r>
+      <w:t xml:space="preserve"> – </w:t>
     </w:r>
     <w:hyperlink r:id="rId1" w:history="1">
       <w:r>
@@ -4927,10 +4912,13 @@
   <w:style w:type="paragraph" w:default="1" w:styleId="Normal">
     <w:name w:val="Normal"/>
     <w:qFormat/>
-    <w:rsid w:val="00BD5F80"/>
+    <w:rsid w:val="0048778E"/>
     <w:pPr>
-      <w:spacing w:before="120" w:after="240" w:line="240" w:lineRule="atLeast"/>
+      <w:spacing w:before="60" w:after="120" w:line="240" w:lineRule="atLeast"/>
     </w:pPr>
+    <w:rPr>
+      <w:sz w:val="20"/>
+    </w:rPr>
   </w:style>
   <w:style w:type="paragraph" w:styleId="Heading1">
     <w:name w:val="heading 1"/>
@@ -4939,11 +4927,10 @@
     <w:link w:val="Heading1Char"/>
     <w:uiPriority w:val="9"/>
     <w:qFormat/>
-    <w:rsid w:val="000E4205"/>
+    <w:rsid w:val="0038370F"/>
     <w:pPr>
       <w:keepNext/>
       <w:keepLines/>
-      <w:pageBreakBefore/>
       <w:spacing w:before="240"/>
       <w:outlineLvl w:val="0"/>
     </w:pPr>
@@ -5070,7 +5057,7 @@
     <w:basedOn w:val="DefaultParagraphFont"/>
     <w:link w:val="Heading1"/>
     <w:uiPriority w:val="9"/>
-    <w:rsid w:val="000E4205"/>
+    <w:rsid w:val="0038370F"/>
     <w:rPr>
       <w:rFonts w:asciiTheme="majorHAnsi" w:eastAsiaTheme="majorEastAsia" w:hAnsiTheme="majorHAnsi" w:cstheme="majorBidi"/>
       <w:color w:val="2E74B5" w:themeColor="accent1" w:themeShade="BF"/>
@@ -5107,7 +5094,7 @@
     <w:unhideWhenUsed/>
     <w:rsid w:val="008D156C"/>
     <w:pPr>
-      <w:spacing w:before="240" w:after="120"/>
+      <w:spacing w:before="240"/>
     </w:pPr>
     <w:rPr>
       <w:b/>
@@ -5971,7 +5958,7 @@
     <w:name w:val="Table Heading"/>
     <w:basedOn w:val="Normal"/>
     <w:qFormat/>
-    <w:rsid w:val="005F2413"/>
+    <w:rsid w:val="0048778E"/>
     <w:rPr>
       <w:b/>
       <w:bCs/>
@@ -5981,7 +5968,7 @@
     <w:name w:val="Table Body"/>
     <w:basedOn w:val="Normal"/>
     <w:qFormat/>
-    <w:rsid w:val="005F2413"/>
+    <w:rsid w:val="0048778E"/>
     <w:rPr>
       <w:b/>
       <w:bCs/>
@@ -6031,7 +6018,6 @@
     <w:rPr>
       <w:b/>
       <w:bCs/>
-      <w:sz w:val="20"/>
       <w:szCs w:val="20"/>
     </w:rPr>
   </w:style>
@@ -6356,6 +6342,96 @@
         <w:b/>
         <w:bCs/>
       </w:rPr>
+    </w:tblStylePr>
+  </w:style>
+  <w:style w:type="table" w:styleId="PlainTable3">
+    <w:name w:val="Plain Table 3"/>
+    <w:basedOn w:val="TableNormal"/>
+    <w:uiPriority w:val="43"/>
+    <w:rsid w:val="0048778E"/>
+    <w:tblPr>
+      <w:tblStyleRowBandSize w:val="1"/>
+      <w:tblStyleColBandSize w:val="1"/>
+    </w:tblPr>
+    <w:tblStylePr w:type="firstRow">
+      <w:rPr>
+        <w:b/>
+        <w:bCs/>
+        <w:caps/>
+      </w:rPr>
+      <w:tblPr/>
+      <w:tcPr>
+        <w:tcBorders>
+          <w:bottom w:val="single" w:sz="4" w:space="0" w:color="7F7F7F" w:themeColor="text1" w:themeTint="80"/>
+        </w:tcBorders>
+      </w:tcPr>
+    </w:tblStylePr>
+    <w:tblStylePr w:type="lastRow">
+      <w:rPr>
+        <w:b/>
+        <w:bCs/>
+        <w:caps/>
+      </w:rPr>
+      <w:tblPr/>
+      <w:tcPr>
+        <w:tcBorders>
+          <w:top w:val="nil"/>
+        </w:tcBorders>
+      </w:tcPr>
+    </w:tblStylePr>
+    <w:tblStylePr w:type="firstCol">
+      <w:rPr>
+        <w:b/>
+        <w:bCs/>
+        <w:caps/>
+      </w:rPr>
+      <w:tblPr/>
+      <w:tcPr>
+        <w:tcBorders>
+          <w:right w:val="single" w:sz="4" w:space="0" w:color="7F7F7F" w:themeColor="text1" w:themeTint="80"/>
+        </w:tcBorders>
+      </w:tcPr>
+    </w:tblStylePr>
+    <w:tblStylePr w:type="lastCol">
+      <w:rPr>
+        <w:b/>
+        <w:bCs/>
+        <w:caps/>
+      </w:rPr>
+      <w:tblPr/>
+      <w:tcPr>
+        <w:tcBorders>
+          <w:left w:val="nil"/>
+        </w:tcBorders>
+      </w:tcPr>
+    </w:tblStylePr>
+    <w:tblStylePr w:type="band1Vert">
+      <w:tblPr/>
+      <w:tcPr>
+        <w:shd w:val="clear" w:color="auto" w:fill="F2F2F2" w:themeFill="background1" w:themeFillShade="F2"/>
+      </w:tcPr>
+    </w:tblStylePr>
+    <w:tblStylePr w:type="band1Horz">
+      <w:tblPr/>
+      <w:tcPr>
+        <w:shd w:val="clear" w:color="auto" w:fill="F2F2F2" w:themeFill="background1" w:themeFillShade="F2"/>
+      </w:tcPr>
+    </w:tblStylePr>
+    <w:tblStylePr w:type="neCell">
+      <w:tblPr/>
+      <w:tcPr>
+        <w:tcBorders>
+          <w:left w:val="nil"/>
+        </w:tcBorders>
+      </w:tcPr>
+    </w:tblStylePr>
+    <w:tblStylePr w:type="nwCell">
+      <w:tblPr/>
+      <w:tcPr>
+        <w:tcBorders>
+          <w:right w:val="nil"/>
+        </w:tcBorders>
+      </w:tcPr>
     </w:tblStylePr>
   </w:style>
 </w:styles>
@@ -6627,7 +6703,7 @@
 </file>
 
 <file path=customXml/itemProps1.xml><?xml version="1.0" encoding="utf-8"?>
-<ds:datastoreItem xmlns:ds="http://schemas.openxmlformats.org/officeDocument/2006/customXml" ds:itemID="{6C6E715D-EF38-414E-88FA-5712565B601A}">
+<ds:datastoreItem xmlns:ds="http://schemas.openxmlformats.org/officeDocument/2006/customXml" ds:itemID="{EF0433FA-DFDF-5845-8DB3-C2D7B1243BF5}">
   <ds:schemaRefs>
     <ds:schemaRef ds:uri="http://schemas.openxmlformats.org/officeDocument/2006/bibliography"/>
   </ds:schemaRefs>

</xml_diff>

<commit_message>
Update to final text
Generating the CSV and final PDF required a few minor changes. There was a duplicate CWE for 5.2.5, which led to further investigation of nearby CWEs for accuracy. These have been adjusted.
</commit_message>
<xml_diff>
--- a/4.0/templates/reference.docx
+++ b/4.0/templates/reference.docx
@@ -11,7 +11,6 @@
       <w:headerReference w:type="default" r:id="rId9"/>
       <w:footerReference w:type="even" r:id="rId10"/>
       <w:footerReference w:type="default" r:id="rId11"/>
-      <w:headerReference w:type="first" r:id="rId12"/>
       <w:pgSz w:w="11900" w:h="16840"/>
       <w:pgMar w:top="1440" w:right="1440" w:bottom="1440" w:left="1440" w:header="708" w:footer="708" w:gutter="0"/>
       <w:cols w:space="708"/>
@@ -185,9 +184,6 @@
           <w:tc>
             <w:tcPr>
               <w:tcW w:w="4752" w:type="pct"/>
-              <w:tcBorders>
-                <w:right w:val="single" w:sz="18" w:space="0" w:color="5B9BD5" w:themeColor="accent1"/>
-              </w:tcBorders>
             </w:tcPr>
             <w:p>
               <w:pPr>
@@ -209,9 +205,6 @@
       <w:tc>
         <w:tcPr>
           <w:tcW w:w="248" w:type="pct"/>
-          <w:tcBorders>
-            <w:left w:val="single" w:sz="18" w:space="0" w:color="5B9BD5" w:themeColor="accent1"/>
-          </w:tcBorders>
         </w:tcPr>
         <w:p>
           <w:pPr>
@@ -364,22 +357,12 @@
       <w:pStyle w:val="Header"/>
     </w:pPr>
     <w:r>
-      <w:t xml:space="preserve">DRAFT VERSION – </w:t>
-    </w:r>
-    <w:hyperlink r:id="rId1" w:history="1">
-      <w:r>
-        <w:rPr>
-          <w:rStyle w:val="Hyperlink"/>
-        </w:rPr>
-        <w:t>COMMENTS WELCOME</w:t>
-      </w:r>
-    </w:hyperlink>
-    <w:r>
       <w:tab/>
     </w:r>
     <w:r>
       <w:tab/>
     </w:r>
+    <w:proofErr w:type="spellStart"/>
     <w:r>
       <w:rPr>
         <w:noProof/>
@@ -401,7 +384,7 @@
                   <pic:cNvPicPr/>
                 </pic:nvPicPr>
                 <pic:blipFill>
-                  <a:blip r:embed="rId2">
+                  <a:blip r:embed="rId1">
                     <a:extLst>
                       <a:ext uri="{28A0092B-C50C-407E-A947-70E740481C1C}">
                         <a14:useLocalDpi xmlns:a14="http://schemas.microsoft.com/office/drawing/2010/main" val="0"/>
@@ -427,30 +410,7 @@
         </wp:inline>
       </w:drawing>
     </w:r>
-  </w:p>
-</w:hdr>
-</file>
-
-<file path=word/header3.xml><?xml version="1.0" encoding="utf-8"?>
-<w:hdr xmlns:wpc="http://schemas.microsoft.com/office/word/2010/wordprocessingCanvas" xmlns:cx="http://schemas.microsoft.com/office/drawing/2014/chartex" xmlns:cx1="http://schemas.microsoft.com/office/drawing/2015/9/8/chartex" xmlns:cx2="http://schemas.microsoft.com/office/drawing/2015/10/21/chartex" xmlns:cx3="http://schemas.microsoft.com/office/drawing/2016/5/9/chartex" xmlns:cx4="http://schemas.microsoft.com/office/drawing/2016/5/10/chartex" xmlns:cx5="http://schemas.microsoft.com/office/drawing/2016/5/11/chartex" xmlns:cx6="http://schemas.microsoft.com/office/drawing/2016/5/12/chartex" xmlns:cx7="http://schemas.microsoft.com/office/drawing/2016/5/13/chartex" xmlns:cx8="http://schemas.microsoft.com/office/drawing/2016/5/14/chartex" xmlns:mc="http://schemas.openxmlformats.org/markup-compatibility/2006" xmlns:aink="http://schemas.microsoft.com/office/drawing/2016/ink" xmlns:am3d="http://schemas.microsoft.com/office/drawing/2017/model3d" xmlns:o="urn:schemas-microsoft-com:office:office" xmlns:r="http://schemas.openxmlformats.org/officeDocument/2006/relationships" xmlns:m="http://schemas.openxmlformats.org/officeDocument/2006/math" xmlns:v="urn:schemas-microsoft-com:vml" xmlns:wp14="http://schemas.microsoft.com/office/word/2010/wordprocessingDrawing" xmlns:wp="http://schemas.openxmlformats.org/drawingml/2006/wordprocessingDrawing" xmlns:w10="urn:schemas-microsoft-com:office:word" xmlns:w="http://schemas.openxmlformats.org/wordprocessingml/2006/main" xmlns:w14="http://schemas.microsoft.com/office/word/2010/wordml" xmlns:w15="http://schemas.microsoft.com/office/word/2012/wordml" xmlns:w16cid="http://schemas.microsoft.com/office/word/2016/wordml/cid" xmlns:w16se="http://schemas.microsoft.com/office/word/2015/wordml/symex" xmlns:wpg="http://schemas.microsoft.com/office/word/2010/wordprocessingGroup" xmlns:wpi="http://schemas.microsoft.com/office/word/2010/wordprocessingInk" xmlns:wne="http://schemas.microsoft.com/office/word/2006/wordml" xmlns:wps="http://schemas.microsoft.com/office/word/2010/wordprocessingShape" mc:Ignorable="w14 w15 w16se w16cid wp14">
-  <w:p>
-    <w:pPr>
-      <w:pStyle w:val="Header"/>
-    </w:pPr>
-    <w:r>
-      <w:t>Release Candidate</w:t>
-    </w:r>
-    <w:r>
-      <w:t xml:space="preserve"> – </w:t>
-    </w:r>
-    <w:hyperlink r:id="rId1" w:history="1">
-      <w:r>
-        <w:rPr>
-          <w:rStyle w:val="Hyperlink"/>
-        </w:rPr>
-        <w:t>COMMENTS WELCOME</w:t>
-      </w:r>
-    </w:hyperlink>
+    <w:proofErr w:type="spellEnd"/>
   </w:p>
 </w:hdr>
 </file>
@@ -6703,7 +6663,7 @@
 </file>
 
 <file path=customXml/itemProps1.xml><?xml version="1.0" encoding="utf-8"?>
-<ds:datastoreItem xmlns:ds="http://schemas.openxmlformats.org/officeDocument/2006/customXml" ds:itemID="{EF0433FA-DFDF-5845-8DB3-C2D7B1243BF5}">
+<ds:datastoreItem xmlns:ds="http://schemas.openxmlformats.org/officeDocument/2006/customXml" ds:itemID="{74C805AE-E10F-7345-AE7C-9056AD62D2AB}">
   <ds:schemaRefs>
     <ds:schemaRef ds:uri="http://schemas.openxmlformats.org/officeDocument/2006/bibliography"/>
   </ds:schemaRefs>

</xml_diff>

<commit_message>
Update report generation template and script
</commit_message>
<xml_diff>
--- a/4.0/templates/reference.docx
+++ b/4.0/templates/reference.docx
@@ -1,16 +1,15 @@
 
 <file path=word/document.xml><?xml version="1.0" encoding="utf-8"?>
-<w:document xmlns:wpc="http://schemas.microsoft.com/office/word/2010/wordprocessingCanvas" xmlns:cx="http://schemas.microsoft.com/office/drawing/2014/chartex" xmlns:cx1="http://schemas.microsoft.com/office/drawing/2015/9/8/chartex" xmlns:cx2="http://schemas.microsoft.com/office/drawing/2015/10/21/chartex" xmlns:cx3="http://schemas.microsoft.com/office/drawing/2016/5/9/chartex" xmlns:cx4="http://schemas.microsoft.com/office/drawing/2016/5/10/chartex" xmlns:cx5="http://schemas.microsoft.com/office/drawing/2016/5/11/chartex" xmlns:cx6="http://schemas.microsoft.com/office/drawing/2016/5/12/chartex" xmlns:cx7="http://schemas.microsoft.com/office/drawing/2016/5/13/chartex" xmlns:cx8="http://schemas.microsoft.com/office/drawing/2016/5/14/chartex" xmlns:mc="http://schemas.openxmlformats.org/markup-compatibility/2006" xmlns:aink="http://schemas.microsoft.com/office/drawing/2016/ink" xmlns:am3d="http://schemas.microsoft.com/office/drawing/2017/model3d" xmlns:o="urn:schemas-microsoft-com:office:office" xmlns:r="http://schemas.openxmlformats.org/officeDocument/2006/relationships" xmlns:m="http://schemas.openxmlformats.org/officeDocument/2006/math" xmlns:v="urn:schemas-microsoft-com:vml" xmlns:wp14="http://schemas.microsoft.com/office/word/2010/wordprocessingDrawing" xmlns:wp="http://schemas.openxmlformats.org/drawingml/2006/wordprocessingDrawing" xmlns:w10="urn:schemas-microsoft-com:office:word" xmlns:w="http://schemas.openxmlformats.org/wordprocessingml/2006/main" xmlns:w14="http://schemas.microsoft.com/office/word/2010/wordml" xmlns:w15="http://schemas.microsoft.com/office/word/2012/wordml" xmlns:w16cid="http://schemas.microsoft.com/office/word/2016/wordml/cid" xmlns:w16se="http://schemas.microsoft.com/office/word/2015/wordml/symex" xmlns:wpg="http://schemas.microsoft.com/office/word/2010/wordprocessingGroup" xmlns:wpi="http://schemas.microsoft.com/office/word/2010/wordprocessingInk" xmlns:wne="http://schemas.microsoft.com/office/word/2006/wordml" xmlns:wps="http://schemas.microsoft.com/office/word/2010/wordprocessingShape" mc:Ignorable="w14 w15 w16se w16cid wp14">
+<w:document xmlns:wpc="http://schemas.microsoft.com/office/word/2010/wordprocessingCanvas" xmlns:cx="http://schemas.microsoft.com/office/drawing/2014/chartex" xmlns:cx1="http://schemas.microsoft.com/office/drawing/2015/9/8/chartex" xmlns:cx2="http://schemas.microsoft.com/office/drawing/2015/10/21/chartex" xmlns:cx3="http://schemas.microsoft.com/office/drawing/2016/5/9/chartex" xmlns:cx4="http://schemas.microsoft.com/office/drawing/2016/5/10/chartex" xmlns:cx5="http://schemas.microsoft.com/office/drawing/2016/5/11/chartex" xmlns:cx6="http://schemas.microsoft.com/office/drawing/2016/5/12/chartex" xmlns:cx7="http://schemas.microsoft.com/office/drawing/2016/5/13/chartex" xmlns:cx8="http://schemas.microsoft.com/office/drawing/2016/5/14/chartex" xmlns:mc="http://schemas.openxmlformats.org/markup-compatibility/2006" xmlns:aink="http://schemas.microsoft.com/office/drawing/2016/ink" xmlns:am3d="http://schemas.microsoft.com/office/drawing/2017/model3d" xmlns:o="urn:schemas-microsoft-com:office:office" xmlns:r="http://schemas.openxmlformats.org/officeDocument/2006/relationships" xmlns:m="http://schemas.openxmlformats.org/officeDocument/2006/math" xmlns:v="urn:schemas-microsoft-com:vml" xmlns:wp14="http://schemas.microsoft.com/office/word/2010/wordprocessingDrawing" xmlns:wp="http://schemas.openxmlformats.org/drawingml/2006/wordprocessingDrawing" xmlns:w10="urn:schemas-microsoft-com:office:word" xmlns:w="http://schemas.openxmlformats.org/wordprocessingml/2006/main" xmlns:w14="http://schemas.microsoft.com/office/word/2010/wordml" xmlns:w15="http://schemas.microsoft.com/office/word/2012/wordml" xmlns:w16cex="http://schemas.microsoft.com/office/word/2018/wordml/cex" xmlns:w16cid="http://schemas.microsoft.com/office/word/2016/wordml/cid" xmlns:w16="http://schemas.microsoft.com/office/word/2018/wordml" xmlns:w16se="http://schemas.microsoft.com/office/word/2015/wordml/symex" xmlns:wpg="http://schemas.microsoft.com/office/word/2010/wordprocessingGroup" xmlns:wpi="http://schemas.microsoft.com/office/word/2010/wordprocessingInk" xmlns:wne="http://schemas.microsoft.com/office/word/2006/wordml" xmlns:wps="http://schemas.microsoft.com/office/word/2010/wordprocessingShape" mc:Ignorable="w14 w15 w16se w16cid w16 w16cex wp14">
   <w:body>
-    <w:p>
-      <w:bookmarkStart w:id="0" w:name="_GoBack"/>
-      <w:bookmarkEnd w:id="0"/>
-    </w:p>
+    <w:p/>
     <w:sectPr>
       <w:headerReference w:type="even" r:id="rId8"/>
       <w:headerReference w:type="default" r:id="rId9"/>
       <w:footerReference w:type="even" r:id="rId10"/>
       <w:footerReference w:type="default" r:id="rId11"/>
+      <w:headerReference w:type="first" r:id="rId12"/>
+      <w:footerReference w:type="first" r:id="rId13"/>
       <w:pgSz w:w="11900" w:h="16840"/>
       <w:pgMar w:top="1440" w:right="1440" w:bottom="1440" w:left="1440" w:header="708" w:footer="708" w:gutter="0"/>
       <w:cols w:space="708"/>
@@ -22,7 +21,7 @@
 </file>
 
 <file path=word/endnotes.xml><?xml version="1.0" encoding="utf-8"?>
-<w:endnotes xmlns:wpc="http://schemas.microsoft.com/office/word/2010/wordprocessingCanvas" xmlns:cx="http://schemas.microsoft.com/office/drawing/2014/chartex" xmlns:cx1="http://schemas.microsoft.com/office/drawing/2015/9/8/chartex" xmlns:cx2="http://schemas.microsoft.com/office/drawing/2015/10/21/chartex" xmlns:cx3="http://schemas.microsoft.com/office/drawing/2016/5/9/chartex" xmlns:cx4="http://schemas.microsoft.com/office/drawing/2016/5/10/chartex" xmlns:cx5="http://schemas.microsoft.com/office/drawing/2016/5/11/chartex" xmlns:cx6="http://schemas.microsoft.com/office/drawing/2016/5/12/chartex" xmlns:cx7="http://schemas.microsoft.com/office/drawing/2016/5/13/chartex" xmlns:cx8="http://schemas.microsoft.com/office/drawing/2016/5/14/chartex" xmlns:mc="http://schemas.openxmlformats.org/markup-compatibility/2006" xmlns:aink="http://schemas.microsoft.com/office/drawing/2016/ink" xmlns:am3d="http://schemas.microsoft.com/office/drawing/2017/model3d" xmlns:o="urn:schemas-microsoft-com:office:office" xmlns:r="http://schemas.openxmlformats.org/officeDocument/2006/relationships" xmlns:m="http://schemas.openxmlformats.org/officeDocument/2006/math" xmlns:v="urn:schemas-microsoft-com:vml" xmlns:wp14="http://schemas.microsoft.com/office/word/2010/wordprocessingDrawing" xmlns:wp="http://schemas.openxmlformats.org/drawingml/2006/wordprocessingDrawing" xmlns:w10="urn:schemas-microsoft-com:office:word" xmlns:w="http://schemas.openxmlformats.org/wordprocessingml/2006/main" xmlns:w14="http://schemas.microsoft.com/office/word/2010/wordml" xmlns:w15="http://schemas.microsoft.com/office/word/2012/wordml" xmlns:w16cid="http://schemas.microsoft.com/office/word/2016/wordml/cid" xmlns:w16se="http://schemas.microsoft.com/office/word/2015/wordml/symex" xmlns:wpg="http://schemas.microsoft.com/office/word/2010/wordprocessingGroup" xmlns:wpi="http://schemas.microsoft.com/office/word/2010/wordprocessingInk" xmlns:wne="http://schemas.microsoft.com/office/word/2006/wordml" xmlns:wps="http://schemas.microsoft.com/office/word/2010/wordprocessingShape" mc:Ignorable="w14 w15 w16se w16cid wp14">
+<w:endnotes xmlns:wpc="http://schemas.microsoft.com/office/word/2010/wordprocessingCanvas" xmlns:cx="http://schemas.microsoft.com/office/drawing/2014/chartex" xmlns:cx1="http://schemas.microsoft.com/office/drawing/2015/9/8/chartex" xmlns:cx2="http://schemas.microsoft.com/office/drawing/2015/10/21/chartex" xmlns:cx3="http://schemas.microsoft.com/office/drawing/2016/5/9/chartex" xmlns:cx4="http://schemas.microsoft.com/office/drawing/2016/5/10/chartex" xmlns:cx5="http://schemas.microsoft.com/office/drawing/2016/5/11/chartex" xmlns:cx6="http://schemas.microsoft.com/office/drawing/2016/5/12/chartex" xmlns:cx7="http://schemas.microsoft.com/office/drawing/2016/5/13/chartex" xmlns:cx8="http://schemas.microsoft.com/office/drawing/2016/5/14/chartex" xmlns:mc="http://schemas.openxmlformats.org/markup-compatibility/2006" xmlns:aink="http://schemas.microsoft.com/office/drawing/2016/ink" xmlns:am3d="http://schemas.microsoft.com/office/drawing/2017/model3d" xmlns:o="urn:schemas-microsoft-com:office:office" xmlns:r="http://schemas.openxmlformats.org/officeDocument/2006/relationships" xmlns:m="http://schemas.openxmlformats.org/officeDocument/2006/math" xmlns:v="urn:schemas-microsoft-com:vml" xmlns:wp14="http://schemas.microsoft.com/office/word/2010/wordprocessingDrawing" xmlns:wp="http://schemas.openxmlformats.org/drawingml/2006/wordprocessingDrawing" xmlns:w10="urn:schemas-microsoft-com:office:word" xmlns:w="http://schemas.openxmlformats.org/wordprocessingml/2006/main" xmlns:w14="http://schemas.microsoft.com/office/word/2010/wordml" xmlns:w15="http://schemas.microsoft.com/office/word/2012/wordml" xmlns:w16cex="http://schemas.microsoft.com/office/word/2018/wordml/cex" xmlns:w16cid="http://schemas.microsoft.com/office/word/2016/wordml/cid" xmlns:w16="http://schemas.microsoft.com/office/word/2018/wordml" xmlns:w16se="http://schemas.microsoft.com/office/word/2015/wordml/symex" xmlns:wpg="http://schemas.microsoft.com/office/word/2010/wordprocessingGroup" xmlns:wpi="http://schemas.microsoft.com/office/word/2010/wordprocessingInk" xmlns:wne="http://schemas.microsoft.com/office/word/2006/wordml" xmlns:wps="http://schemas.microsoft.com/office/word/2010/wordprocessingShape" mc:Ignorable="w14 w15 w16se w16cid w16 w16cex wp14">
   <w:endnote w:type="separator" w:id="-1">
     <w:p>
       <w:r>
@@ -41,7 +40,7 @@
 </file>
 
 <file path=word/footer1.xml><?xml version="1.0" encoding="utf-8"?>
-<w:ftr xmlns:wpc="http://schemas.microsoft.com/office/word/2010/wordprocessingCanvas" xmlns:cx="http://schemas.microsoft.com/office/drawing/2014/chartex" xmlns:cx1="http://schemas.microsoft.com/office/drawing/2015/9/8/chartex" xmlns:cx2="http://schemas.microsoft.com/office/drawing/2015/10/21/chartex" xmlns:cx3="http://schemas.microsoft.com/office/drawing/2016/5/9/chartex" xmlns:cx4="http://schemas.microsoft.com/office/drawing/2016/5/10/chartex" xmlns:cx5="http://schemas.microsoft.com/office/drawing/2016/5/11/chartex" xmlns:cx6="http://schemas.microsoft.com/office/drawing/2016/5/12/chartex" xmlns:cx7="http://schemas.microsoft.com/office/drawing/2016/5/13/chartex" xmlns:cx8="http://schemas.microsoft.com/office/drawing/2016/5/14/chartex" xmlns:mc="http://schemas.openxmlformats.org/markup-compatibility/2006" xmlns:aink="http://schemas.microsoft.com/office/drawing/2016/ink" xmlns:am3d="http://schemas.microsoft.com/office/drawing/2017/model3d" xmlns:o="urn:schemas-microsoft-com:office:office" xmlns:r="http://schemas.openxmlformats.org/officeDocument/2006/relationships" xmlns:m="http://schemas.openxmlformats.org/officeDocument/2006/math" xmlns:v="urn:schemas-microsoft-com:vml" xmlns:wp14="http://schemas.microsoft.com/office/word/2010/wordprocessingDrawing" xmlns:wp="http://schemas.openxmlformats.org/drawingml/2006/wordprocessingDrawing" xmlns:w10="urn:schemas-microsoft-com:office:word" xmlns:w="http://schemas.openxmlformats.org/wordprocessingml/2006/main" xmlns:w14="http://schemas.microsoft.com/office/word/2010/wordml" xmlns:w15="http://schemas.microsoft.com/office/word/2012/wordml" xmlns:w16cid="http://schemas.microsoft.com/office/word/2016/wordml/cid" xmlns:w16se="http://schemas.microsoft.com/office/word/2015/wordml/symex" xmlns:wpg="http://schemas.microsoft.com/office/word/2010/wordprocessingGroup" xmlns:wpi="http://schemas.microsoft.com/office/word/2010/wordprocessingInk" xmlns:wne="http://schemas.microsoft.com/office/word/2006/wordml" xmlns:wps="http://schemas.microsoft.com/office/word/2010/wordprocessingShape" mc:Ignorable="w14 w15 w16se w16cid wp14">
+<w:ftr xmlns:wpc="http://schemas.microsoft.com/office/word/2010/wordprocessingCanvas" xmlns:cx="http://schemas.microsoft.com/office/drawing/2014/chartex" xmlns:cx1="http://schemas.microsoft.com/office/drawing/2015/9/8/chartex" xmlns:cx2="http://schemas.microsoft.com/office/drawing/2015/10/21/chartex" xmlns:cx3="http://schemas.microsoft.com/office/drawing/2016/5/9/chartex" xmlns:cx4="http://schemas.microsoft.com/office/drawing/2016/5/10/chartex" xmlns:cx5="http://schemas.microsoft.com/office/drawing/2016/5/11/chartex" xmlns:cx6="http://schemas.microsoft.com/office/drawing/2016/5/12/chartex" xmlns:cx7="http://schemas.microsoft.com/office/drawing/2016/5/13/chartex" xmlns:cx8="http://schemas.microsoft.com/office/drawing/2016/5/14/chartex" xmlns:mc="http://schemas.openxmlformats.org/markup-compatibility/2006" xmlns:aink="http://schemas.microsoft.com/office/drawing/2016/ink" xmlns:am3d="http://schemas.microsoft.com/office/drawing/2017/model3d" xmlns:o="urn:schemas-microsoft-com:office:office" xmlns:r="http://schemas.openxmlformats.org/officeDocument/2006/relationships" xmlns:m="http://schemas.openxmlformats.org/officeDocument/2006/math" xmlns:v="urn:schemas-microsoft-com:vml" xmlns:wp14="http://schemas.microsoft.com/office/word/2010/wordprocessingDrawing" xmlns:wp="http://schemas.openxmlformats.org/drawingml/2006/wordprocessingDrawing" xmlns:w10="urn:schemas-microsoft-com:office:word" xmlns:w="http://schemas.openxmlformats.org/wordprocessingml/2006/main" xmlns:w14="http://schemas.microsoft.com/office/word/2010/wordml" xmlns:w15="http://schemas.microsoft.com/office/word/2012/wordml" xmlns:w16cex="http://schemas.microsoft.com/office/word/2018/wordml/cex" xmlns:w16cid="http://schemas.microsoft.com/office/word/2016/wordml/cid" xmlns:w16="http://schemas.microsoft.com/office/word/2018/wordml" xmlns:w16se="http://schemas.microsoft.com/office/word/2015/wordml/symex" xmlns:wpg="http://schemas.microsoft.com/office/word/2010/wordprocessingGroup" xmlns:wpi="http://schemas.microsoft.com/office/word/2010/wordprocessingInk" xmlns:wne="http://schemas.microsoft.com/office/word/2006/wordml" xmlns:wps="http://schemas.microsoft.com/office/word/2010/wordprocessingShape" mc:Ignorable="w14 w15 w16se w16cid w16 w16cex wp14">
   <w:tbl>
     <w:tblPr>
       <w:tblW w:w="5000" w:type="pct"/>
@@ -152,7 +151,7 @@
 </file>
 
 <file path=word/footer2.xml><?xml version="1.0" encoding="utf-8"?>
-<w:ftr xmlns:wpc="http://schemas.microsoft.com/office/word/2010/wordprocessingCanvas" xmlns:cx="http://schemas.microsoft.com/office/drawing/2014/chartex" xmlns:cx1="http://schemas.microsoft.com/office/drawing/2015/9/8/chartex" xmlns:cx2="http://schemas.microsoft.com/office/drawing/2015/10/21/chartex" xmlns:cx3="http://schemas.microsoft.com/office/drawing/2016/5/9/chartex" xmlns:cx4="http://schemas.microsoft.com/office/drawing/2016/5/10/chartex" xmlns:cx5="http://schemas.microsoft.com/office/drawing/2016/5/11/chartex" xmlns:cx6="http://schemas.microsoft.com/office/drawing/2016/5/12/chartex" xmlns:cx7="http://schemas.microsoft.com/office/drawing/2016/5/13/chartex" xmlns:cx8="http://schemas.microsoft.com/office/drawing/2016/5/14/chartex" xmlns:mc="http://schemas.openxmlformats.org/markup-compatibility/2006" xmlns:aink="http://schemas.microsoft.com/office/drawing/2016/ink" xmlns:am3d="http://schemas.microsoft.com/office/drawing/2017/model3d" xmlns:o="urn:schemas-microsoft-com:office:office" xmlns:r="http://schemas.openxmlformats.org/officeDocument/2006/relationships" xmlns:m="http://schemas.openxmlformats.org/officeDocument/2006/math" xmlns:v="urn:schemas-microsoft-com:vml" xmlns:wp14="http://schemas.microsoft.com/office/word/2010/wordprocessingDrawing" xmlns:wp="http://schemas.openxmlformats.org/drawingml/2006/wordprocessingDrawing" xmlns:w10="urn:schemas-microsoft-com:office:word" xmlns:w="http://schemas.openxmlformats.org/wordprocessingml/2006/main" xmlns:w14="http://schemas.microsoft.com/office/word/2010/wordml" xmlns:w15="http://schemas.microsoft.com/office/word/2012/wordml" xmlns:w16cid="http://schemas.microsoft.com/office/word/2016/wordml/cid" xmlns:w16se="http://schemas.microsoft.com/office/word/2015/wordml/symex" xmlns:wpg="http://schemas.microsoft.com/office/word/2010/wordprocessingGroup" xmlns:wpi="http://schemas.microsoft.com/office/word/2010/wordprocessingInk" xmlns:wne="http://schemas.microsoft.com/office/word/2006/wordml" xmlns:wps="http://schemas.microsoft.com/office/word/2010/wordprocessingShape" mc:Ignorable="w14 w15 w16se w16cid wp14">
+<w:ftr xmlns:wpc="http://schemas.microsoft.com/office/word/2010/wordprocessingCanvas" xmlns:cx="http://schemas.microsoft.com/office/drawing/2014/chartex" xmlns:cx1="http://schemas.microsoft.com/office/drawing/2015/9/8/chartex" xmlns:cx2="http://schemas.microsoft.com/office/drawing/2015/10/21/chartex" xmlns:cx3="http://schemas.microsoft.com/office/drawing/2016/5/9/chartex" xmlns:cx4="http://schemas.microsoft.com/office/drawing/2016/5/10/chartex" xmlns:cx5="http://schemas.microsoft.com/office/drawing/2016/5/11/chartex" xmlns:cx6="http://schemas.microsoft.com/office/drawing/2016/5/12/chartex" xmlns:cx7="http://schemas.microsoft.com/office/drawing/2016/5/13/chartex" xmlns:cx8="http://schemas.microsoft.com/office/drawing/2016/5/14/chartex" xmlns:mc="http://schemas.openxmlformats.org/markup-compatibility/2006" xmlns:aink="http://schemas.microsoft.com/office/drawing/2016/ink" xmlns:am3d="http://schemas.microsoft.com/office/drawing/2017/model3d" xmlns:o="urn:schemas-microsoft-com:office:office" xmlns:r="http://schemas.openxmlformats.org/officeDocument/2006/relationships" xmlns:m="http://schemas.openxmlformats.org/officeDocument/2006/math" xmlns:v="urn:schemas-microsoft-com:vml" xmlns:wp14="http://schemas.microsoft.com/office/word/2010/wordprocessingDrawing" xmlns:wp="http://schemas.openxmlformats.org/drawingml/2006/wordprocessingDrawing" xmlns:w10="urn:schemas-microsoft-com:office:word" xmlns:w="http://schemas.openxmlformats.org/wordprocessingml/2006/main" xmlns:w14="http://schemas.microsoft.com/office/word/2010/wordml" xmlns:w15="http://schemas.microsoft.com/office/word/2012/wordml" xmlns:w16cex="http://schemas.microsoft.com/office/word/2018/wordml/cex" xmlns:w16cid="http://schemas.microsoft.com/office/word/2016/wordml/cid" xmlns:w16="http://schemas.microsoft.com/office/word/2018/wordml" xmlns:w16se="http://schemas.microsoft.com/office/word/2015/wordml/symex" xmlns:wpg="http://schemas.microsoft.com/office/word/2010/wordprocessingGroup" xmlns:wpi="http://schemas.microsoft.com/office/word/2010/wordprocessingInk" xmlns:wne="http://schemas.microsoft.com/office/word/2006/wordml" xmlns:wps="http://schemas.microsoft.com/office/word/2010/wordprocessingShape" mc:Ignorable="w14 w15 w16se w16cid w16 w16cex wp14">
   <w:tbl>
     <w:tblPr>
       <w:tblW w:w="5000" w:type="pct"/>
@@ -257,8 +256,18 @@
 </w:ftr>
 </file>
 
+<file path=word/footer3.xml><?xml version="1.0" encoding="utf-8"?>
+<w:ftr xmlns:wpc="http://schemas.microsoft.com/office/word/2010/wordprocessingCanvas" xmlns:cx="http://schemas.microsoft.com/office/drawing/2014/chartex" xmlns:cx1="http://schemas.microsoft.com/office/drawing/2015/9/8/chartex" xmlns:cx2="http://schemas.microsoft.com/office/drawing/2015/10/21/chartex" xmlns:cx3="http://schemas.microsoft.com/office/drawing/2016/5/9/chartex" xmlns:cx4="http://schemas.microsoft.com/office/drawing/2016/5/10/chartex" xmlns:cx5="http://schemas.microsoft.com/office/drawing/2016/5/11/chartex" xmlns:cx6="http://schemas.microsoft.com/office/drawing/2016/5/12/chartex" xmlns:cx7="http://schemas.microsoft.com/office/drawing/2016/5/13/chartex" xmlns:cx8="http://schemas.microsoft.com/office/drawing/2016/5/14/chartex" xmlns:mc="http://schemas.openxmlformats.org/markup-compatibility/2006" xmlns:aink="http://schemas.microsoft.com/office/drawing/2016/ink" xmlns:am3d="http://schemas.microsoft.com/office/drawing/2017/model3d" xmlns:o="urn:schemas-microsoft-com:office:office" xmlns:r="http://schemas.openxmlformats.org/officeDocument/2006/relationships" xmlns:m="http://schemas.openxmlformats.org/officeDocument/2006/math" xmlns:v="urn:schemas-microsoft-com:vml" xmlns:wp14="http://schemas.microsoft.com/office/word/2010/wordprocessingDrawing" xmlns:wp="http://schemas.openxmlformats.org/drawingml/2006/wordprocessingDrawing" xmlns:w10="urn:schemas-microsoft-com:office:word" xmlns:w="http://schemas.openxmlformats.org/wordprocessingml/2006/main" xmlns:w14="http://schemas.microsoft.com/office/word/2010/wordml" xmlns:w15="http://schemas.microsoft.com/office/word/2012/wordml" xmlns:w16cex="http://schemas.microsoft.com/office/word/2018/wordml/cex" xmlns:w16cid="http://schemas.microsoft.com/office/word/2016/wordml/cid" xmlns:w16="http://schemas.microsoft.com/office/word/2018/wordml" xmlns:w16se="http://schemas.microsoft.com/office/word/2015/wordml/symex" xmlns:wpg="http://schemas.microsoft.com/office/word/2010/wordprocessingGroup" xmlns:wpi="http://schemas.microsoft.com/office/word/2010/wordprocessingInk" xmlns:wne="http://schemas.microsoft.com/office/word/2006/wordml" xmlns:wps="http://schemas.microsoft.com/office/word/2010/wordprocessingShape" mc:Ignorable="w14 w15 w16se w16cid w16 w16cex wp14">
+  <w:p>
+    <w:pPr>
+      <w:pStyle w:val="Footer"/>
+    </w:pPr>
+  </w:p>
+</w:ftr>
+</file>
+
 <file path=word/footnotes.xml><?xml version="1.0" encoding="utf-8"?>
-<w:footnotes xmlns:wpc="http://schemas.microsoft.com/office/word/2010/wordprocessingCanvas" xmlns:cx="http://schemas.microsoft.com/office/drawing/2014/chartex" xmlns:cx1="http://schemas.microsoft.com/office/drawing/2015/9/8/chartex" xmlns:cx2="http://schemas.microsoft.com/office/drawing/2015/10/21/chartex" xmlns:cx3="http://schemas.microsoft.com/office/drawing/2016/5/9/chartex" xmlns:cx4="http://schemas.microsoft.com/office/drawing/2016/5/10/chartex" xmlns:cx5="http://schemas.microsoft.com/office/drawing/2016/5/11/chartex" xmlns:cx6="http://schemas.microsoft.com/office/drawing/2016/5/12/chartex" xmlns:cx7="http://schemas.microsoft.com/office/drawing/2016/5/13/chartex" xmlns:cx8="http://schemas.microsoft.com/office/drawing/2016/5/14/chartex" xmlns:mc="http://schemas.openxmlformats.org/markup-compatibility/2006" xmlns:aink="http://schemas.microsoft.com/office/drawing/2016/ink" xmlns:am3d="http://schemas.microsoft.com/office/drawing/2017/model3d" xmlns:o="urn:schemas-microsoft-com:office:office" xmlns:r="http://schemas.openxmlformats.org/officeDocument/2006/relationships" xmlns:m="http://schemas.openxmlformats.org/officeDocument/2006/math" xmlns:v="urn:schemas-microsoft-com:vml" xmlns:wp14="http://schemas.microsoft.com/office/word/2010/wordprocessingDrawing" xmlns:wp="http://schemas.openxmlformats.org/drawingml/2006/wordprocessingDrawing" xmlns:w10="urn:schemas-microsoft-com:office:word" xmlns:w="http://schemas.openxmlformats.org/wordprocessingml/2006/main" xmlns:w14="http://schemas.microsoft.com/office/word/2010/wordml" xmlns:w15="http://schemas.microsoft.com/office/word/2012/wordml" xmlns:w16cid="http://schemas.microsoft.com/office/word/2016/wordml/cid" xmlns:w16se="http://schemas.microsoft.com/office/word/2015/wordml/symex" xmlns:wpg="http://schemas.microsoft.com/office/word/2010/wordprocessingGroup" xmlns:wpi="http://schemas.microsoft.com/office/word/2010/wordprocessingInk" xmlns:wne="http://schemas.microsoft.com/office/word/2006/wordml" xmlns:wps="http://schemas.microsoft.com/office/word/2010/wordprocessingShape" mc:Ignorable="w14 w15 w16se w16cid wp14">
+<w:footnotes xmlns:wpc="http://schemas.microsoft.com/office/word/2010/wordprocessingCanvas" xmlns:cx="http://schemas.microsoft.com/office/drawing/2014/chartex" xmlns:cx1="http://schemas.microsoft.com/office/drawing/2015/9/8/chartex" xmlns:cx2="http://schemas.microsoft.com/office/drawing/2015/10/21/chartex" xmlns:cx3="http://schemas.microsoft.com/office/drawing/2016/5/9/chartex" xmlns:cx4="http://schemas.microsoft.com/office/drawing/2016/5/10/chartex" xmlns:cx5="http://schemas.microsoft.com/office/drawing/2016/5/11/chartex" xmlns:cx6="http://schemas.microsoft.com/office/drawing/2016/5/12/chartex" xmlns:cx7="http://schemas.microsoft.com/office/drawing/2016/5/13/chartex" xmlns:cx8="http://schemas.microsoft.com/office/drawing/2016/5/14/chartex" xmlns:mc="http://schemas.openxmlformats.org/markup-compatibility/2006" xmlns:aink="http://schemas.microsoft.com/office/drawing/2016/ink" xmlns:am3d="http://schemas.microsoft.com/office/drawing/2017/model3d" xmlns:o="urn:schemas-microsoft-com:office:office" xmlns:r="http://schemas.openxmlformats.org/officeDocument/2006/relationships" xmlns:m="http://schemas.openxmlformats.org/officeDocument/2006/math" xmlns:v="urn:schemas-microsoft-com:vml" xmlns:wp14="http://schemas.microsoft.com/office/word/2010/wordprocessingDrawing" xmlns:wp="http://schemas.openxmlformats.org/drawingml/2006/wordprocessingDrawing" xmlns:w10="urn:schemas-microsoft-com:office:word" xmlns:w="http://schemas.openxmlformats.org/wordprocessingml/2006/main" xmlns:w14="http://schemas.microsoft.com/office/word/2010/wordml" xmlns:w15="http://schemas.microsoft.com/office/word/2012/wordml" xmlns:w16cex="http://schemas.microsoft.com/office/word/2018/wordml/cex" xmlns:w16cid="http://schemas.microsoft.com/office/word/2016/wordml/cid" xmlns:w16="http://schemas.microsoft.com/office/word/2018/wordml" xmlns:w16se="http://schemas.microsoft.com/office/word/2015/wordml/symex" xmlns:wpg="http://schemas.microsoft.com/office/word/2010/wordprocessingGroup" xmlns:wpi="http://schemas.microsoft.com/office/word/2010/wordprocessingInk" xmlns:wne="http://schemas.microsoft.com/office/word/2006/wordml" xmlns:wps="http://schemas.microsoft.com/office/word/2010/wordprocessingShape" mc:Ignorable="w14 w15 w16se w16cid w16 w16cex wp14">
   <w:footnote w:type="separator" w:id="-1">
     <w:p>
       <w:r>
@@ -277,7 +286,7 @@
 </file>
 
 <file path=word/header1.xml><?xml version="1.0" encoding="utf-8"?>
-<w:hdr xmlns:wpc="http://schemas.microsoft.com/office/word/2010/wordprocessingCanvas" xmlns:cx="http://schemas.microsoft.com/office/drawing/2014/chartex" xmlns:cx1="http://schemas.microsoft.com/office/drawing/2015/9/8/chartex" xmlns:cx2="http://schemas.microsoft.com/office/drawing/2015/10/21/chartex" xmlns:cx3="http://schemas.microsoft.com/office/drawing/2016/5/9/chartex" xmlns:cx4="http://schemas.microsoft.com/office/drawing/2016/5/10/chartex" xmlns:cx5="http://schemas.microsoft.com/office/drawing/2016/5/11/chartex" xmlns:cx6="http://schemas.microsoft.com/office/drawing/2016/5/12/chartex" xmlns:cx7="http://schemas.microsoft.com/office/drawing/2016/5/13/chartex" xmlns:cx8="http://schemas.microsoft.com/office/drawing/2016/5/14/chartex" xmlns:mc="http://schemas.openxmlformats.org/markup-compatibility/2006" xmlns:aink="http://schemas.microsoft.com/office/drawing/2016/ink" xmlns:am3d="http://schemas.microsoft.com/office/drawing/2017/model3d" xmlns:o="urn:schemas-microsoft-com:office:office" xmlns:r="http://schemas.openxmlformats.org/officeDocument/2006/relationships" xmlns:m="http://schemas.openxmlformats.org/officeDocument/2006/math" xmlns:v="urn:schemas-microsoft-com:vml" xmlns:wp14="http://schemas.microsoft.com/office/word/2010/wordprocessingDrawing" xmlns:wp="http://schemas.openxmlformats.org/drawingml/2006/wordprocessingDrawing" xmlns:w10="urn:schemas-microsoft-com:office:word" xmlns:w="http://schemas.openxmlformats.org/wordprocessingml/2006/main" xmlns:w14="http://schemas.microsoft.com/office/word/2010/wordml" xmlns:w15="http://schemas.microsoft.com/office/word/2012/wordml" xmlns:w16cid="http://schemas.microsoft.com/office/word/2016/wordml/cid" xmlns:w16se="http://schemas.microsoft.com/office/word/2015/wordml/symex" xmlns:wpg="http://schemas.microsoft.com/office/word/2010/wordprocessingGroup" xmlns:wpi="http://schemas.microsoft.com/office/word/2010/wordprocessingInk" xmlns:wne="http://schemas.microsoft.com/office/word/2006/wordml" xmlns:wps="http://schemas.microsoft.com/office/word/2010/wordprocessingShape" mc:Ignorable="w14 w15 w16se w16cid wp14">
+<w:hdr xmlns:wpc="http://schemas.microsoft.com/office/word/2010/wordprocessingCanvas" xmlns:cx="http://schemas.microsoft.com/office/drawing/2014/chartex" xmlns:cx1="http://schemas.microsoft.com/office/drawing/2015/9/8/chartex" xmlns:cx2="http://schemas.microsoft.com/office/drawing/2015/10/21/chartex" xmlns:cx3="http://schemas.microsoft.com/office/drawing/2016/5/9/chartex" xmlns:cx4="http://schemas.microsoft.com/office/drawing/2016/5/10/chartex" xmlns:cx5="http://schemas.microsoft.com/office/drawing/2016/5/11/chartex" xmlns:cx6="http://schemas.microsoft.com/office/drawing/2016/5/12/chartex" xmlns:cx7="http://schemas.microsoft.com/office/drawing/2016/5/13/chartex" xmlns:cx8="http://schemas.microsoft.com/office/drawing/2016/5/14/chartex" xmlns:mc="http://schemas.openxmlformats.org/markup-compatibility/2006" xmlns:aink="http://schemas.microsoft.com/office/drawing/2016/ink" xmlns:am3d="http://schemas.microsoft.com/office/drawing/2017/model3d" xmlns:o="urn:schemas-microsoft-com:office:office" xmlns:r="http://schemas.openxmlformats.org/officeDocument/2006/relationships" xmlns:m="http://schemas.openxmlformats.org/officeDocument/2006/math" xmlns:v="urn:schemas-microsoft-com:vml" xmlns:wp14="http://schemas.microsoft.com/office/word/2010/wordprocessingDrawing" xmlns:wp="http://schemas.openxmlformats.org/drawingml/2006/wordprocessingDrawing" xmlns:w10="urn:schemas-microsoft-com:office:word" xmlns:w="http://schemas.openxmlformats.org/wordprocessingml/2006/main" xmlns:w14="http://schemas.microsoft.com/office/word/2010/wordml" xmlns:w15="http://schemas.microsoft.com/office/word/2012/wordml" xmlns:w16cex="http://schemas.microsoft.com/office/word/2018/wordml/cex" xmlns:w16cid="http://schemas.microsoft.com/office/word/2016/wordml/cid" xmlns:w16="http://schemas.microsoft.com/office/word/2018/wordml" xmlns:w16se="http://schemas.microsoft.com/office/word/2015/wordml/symex" xmlns:wpg="http://schemas.microsoft.com/office/word/2010/wordprocessingGroup" xmlns:wpi="http://schemas.microsoft.com/office/word/2010/wordprocessingInk" xmlns:wne="http://schemas.microsoft.com/office/word/2006/wordml" xmlns:wps="http://schemas.microsoft.com/office/word/2010/wordprocessingShape" mc:Ignorable="w14 w15 w16se w16cid w16 w16cex wp14">
   <w:p>
     <w:pPr>
       <w:pStyle w:val="Header"/>
@@ -351,7 +360,7 @@
 </file>
 
 <file path=word/header2.xml><?xml version="1.0" encoding="utf-8"?>
-<w:hdr xmlns:wpc="http://schemas.microsoft.com/office/word/2010/wordprocessingCanvas" xmlns:cx="http://schemas.microsoft.com/office/drawing/2014/chartex" xmlns:cx1="http://schemas.microsoft.com/office/drawing/2015/9/8/chartex" xmlns:cx2="http://schemas.microsoft.com/office/drawing/2015/10/21/chartex" xmlns:cx3="http://schemas.microsoft.com/office/drawing/2016/5/9/chartex" xmlns:cx4="http://schemas.microsoft.com/office/drawing/2016/5/10/chartex" xmlns:cx5="http://schemas.microsoft.com/office/drawing/2016/5/11/chartex" xmlns:cx6="http://schemas.microsoft.com/office/drawing/2016/5/12/chartex" xmlns:cx7="http://schemas.microsoft.com/office/drawing/2016/5/13/chartex" xmlns:cx8="http://schemas.microsoft.com/office/drawing/2016/5/14/chartex" xmlns:mc="http://schemas.openxmlformats.org/markup-compatibility/2006" xmlns:aink="http://schemas.microsoft.com/office/drawing/2016/ink" xmlns:am3d="http://schemas.microsoft.com/office/drawing/2017/model3d" xmlns:o="urn:schemas-microsoft-com:office:office" xmlns:r="http://schemas.openxmlformats.org/officeDocument/2006/relationships" xmlns:m="http://schemas.openxmlformats.org/officeDocument/2006/math" xmlns:v="urn:schemas-microsoft-com:vml" xmlns:wp14="http://schemas.microsoft.com/office/word/2010/wordprocessingDrawing" xmlns:wp="http://schemas.openxmlformats.org/drawingml/2006/wordprocessingDrawing" xmlns:w10="urn:schemas-microsoft-com:office:word" xmlns:w="http://schemas.openxmlformats.org/wordprocessingml/2006/main" xmlns:w14="http://schemas.microsoft.com/office/word/2010/wordml" xmlns:w15="http://schemas.microsoft.com/office/word/2012/wordml" xmlns:w16cid="http://schemas.microsoft.com/office/word/2016/wordml/cid" xmlns:w16se="http://schemas.microsoft.com/office/word/2015/wordml/symex" xmlns:wpg="http://schemas.microsoft.com/office/word/2010/wordprocessingGroup" xmlns:wpi="http://schemas.microsoft.com/office/word/2010/wordprocessingInk" xmlns:wne="http://schemas.microsoft.com/office/word/2006/wordml" xmlns:wps="http://schemas.microsoft.com/office/word/2010/wordprocessingShape" mc:Ignorable="w14 w15 w16se w16cid wp14">
+<w:hdr xmlns:wpc="http://schemas.microsoft.com/office/word/2010/wordprocessingCanvas" xmlns:cx="http://schemas.microsoft.com/office/drawing/2014/chartex" xmlns:cx1="http://schemas.microsoft.com/office/drawing/2015/9/8/chartex" xmlns:cx2="http://schemas.microsoft.com/office/drawing/2015/10/21/chartex" xmlns:cx3="http://schemas.microsoft.com/office/drawing/2016/5/9/chartex" xmlns:cx4="http://schemas.microsoft.com/office/drawing/2016/5/10/chartex" xmlns:cx5="http://schemas.microsoft.com/office/drawing/2016/5/11/chartex" xmlns:cx6="http://schemas.microsoft.com/office/drawing/2016/5/12/chartex" xmlns:cx7="http://schemas.microsoft.com/office/drawing/2016/5/13/chartex" xmlns:cx8="http://schemas.microsoft.com/office/drawing/2016/5/14/chartex" xmlns:mc="http://schemas.openxmlformats.org/markup-compatibility/2006" xmlns:aink="http://schemas.microsoft.com/office/drawing/2016/ink" xmlns:am3d="http://schemas.microsoft.com/office/drawing/2017/model3d" xmlns:o="urn:schemas-microsoft-com:office:office" xmlns:r="http://schemas.openxmlformats.org/officeDocument/2006/relationships" xmlns:m="http://schemas.openxmlformats.org/officeDocument/2006/math" xmlns:v="urn:schemas-microsoft-com:vml" xmlns:wp14="http://schemas.microsoft.com/office/word/2010/wordprocessingDrawing" xmlns:wp="http://schemas.openxmlformats.org/drawingml/2006/wordprocessingDrawing" xmlns:w10="urn:schemas-microsoft-com:office:word" xmlns:w="http://schemas.openxmlformats.org/wordprocessingml/2006/main" xmlns:w14="http://schemas.microsoft.com/office/word/2010/wordml" xmlns:w15="http://schemas.microsoft.com/office/word/2012/wordml" xmlns:w16cex="http://schemas.microsoft.com/office/word/2018/wordml/cex" xmlns:w16cid="http://schemas.microsoft.com/office/word/2016/wordml/cid" xmlns:w16="http://schemas.microsoft.com/office/word/2018/wordml" xmlns:w16se="http://schemas.microsoft.com/office/word/2015/wordml/symex" xmlns:wpg="http://schemas.microsoft.com/office/word/2010/wordprocessingGroup" xmlns:wpi="http://schemas.microsoft.com/office/word/2010/wordprocessingInk" xmlns:wne="http://schemas.microsoft.com/office/word/2006/wordml" xmlns:wps="http://schemas.microsoft.com/office/word/2010/wordprocessingShape" mc:Ignorable="w14 w15 w16se w16cid w16 w16cex wp14">
   <w:p>
     <w:pPr>
       <w:pStyle w:val="Header"/>
@@ -362,7 +371,6 @@
     <w:r>
       <w:tab/>
     </w:r>
-    <w:proofErr w:type="spellStart"/>
     <w:r>
       <w:rPr>
         <w:noProof/>
@@ -410,13 +418,22 @@
         </wp:inline>
       </w:drawing>
     </w:r>
-    <w:proofErr w:type="spellEnd"/>
+  </w:p>
+</w:hdr>
+</file>
+
+<file path=word/header3.xml><?xml version="1.0" encoding="utf-8"?>
+<w:hdr xmlns:wpc="http://schemas.microsoft.com/office/word/2010/wordprocessingCanvas" xmlns:cx="http://schemas.microsoft.com/office/drawing/2014/chartex" xmlns:cx1="http://schemas.microsoft.com/office/drawing/2015/9/8/chartex" xmlns:cx2="http://schemas.microsoft.com/office/drawing/2015/10/21/chartex" xmlns:cx3="http://schemas.microsoft.com/office/drawing/2016/5/9/chartex" xmlns:cx4="http://schemas.microsoft.com/office/drawing/2016/5/10/chartex" xmlns:cx5="http://schemas.microsoft.com/office/drawing/2016/5/11/chartex" xmlns:cx6="http://schemas.microsoft.com/office/drawing/2016/5/12/chartex" xmlns:cx7="http://schemas.microsoft.com/office/drawing/2016/5/13/chartex" xmlns:cx8="http://schemas.microsoft.com/office/drawing/2016/5/14/chartex" xmlns:mc="http://schemas.openxmlformats.org/markup-compatibility/2006" xmlns:aink="http://schemas.microsoft.com/office/drawing/2016/ink" xmlns:am3d="http://schemas.microsoft.com/office/drawing/2017/model3d" xmlns:o="urn:schemas-microsoft-com:office:office" xmlns:r="http://schemas.openxmlformats.org/officeDocument/2006/relationships" xmlns:m="http://schemas.openxmlformats.org/officeDocument/2006/math" xmlns:v="urn:schemas-microsoft-com:vml" xmlns:wp14="http://schemas.microsoft.com/office/word/2010/wordprocessingDrawing" xmlns:wp="http://schemas.openxmlformats.org/drawingml/2006/wordprocessingDrawing" xmlns:w10="urn:schemas-microsoft-com:office:word" xmlns:w="http://schemas.openxmlformats.org/wordprocessingml/2006/main" xmlns:w14="http://schemas.microsoft.com/office/word/2010/wordml" xmlns:w15="http://schemas.microsoft.com/office/word/2012/wordml" xmlns:w16cex="http://schemas.microsoft.com/office/word/2018/wordml/cex" xmlns:w16cid="http://schemas.microsoft.com/office/word/2016/wordml/cid" xmlns:w16="http://schemas.microsoft.com/office/word/2018/wordml" xmlns:w16se="http://schemas.microsoft.com/office/word/2015/wordml/symex" xmlns:wpg="http://schemas.microsoft.com/office/word/2010/wordprocessingGroup" xmlns:wpi="http://schemas.microsoft.com/office/word/2010/wordprocessingInk" xmlns:wne="http://schemas.microsoft.com/office/word/2006/wordml" xmlns:wps="http://schemas.microsoft.com/office/word/2010/wordprocessingShape" mc:Ignorable="w14 w15 w16se w16cid w16 w16cex wp14">
+  <w:p>
+    <w:pPr>
+      <w:pStyle w:val="Header"/>
+    </w:pPr>
   </w:p>
 </w:hdr>
 </file>
 
 <file path=word/numbering.xml><?xml version="1.0" encoding="utf-8"?>
-<w:numbering xmlns:wpc="http://schemas.microsoft.com/office/word/2010/wordprocessingCanvas" xmlns:cx="http://schemas.microsoft.com/office/drawing/2014/chartex" xmlns:cx1="http://schemas.microsoft.com/office/drawing/2015/9/8/chartex" xmlns:cx2="http://schemas.microsoft.com/office/drawing/2015/10/21/chartex" xmlns:cx3="http://schemas.microsoft.com/office/drawing/2016/5/9/chartex" xmlns:cx4="http://schemas.microsoft.com/office/drawing/2016/5/10/chartex" xmlns:cx5="http://schemas.microsoft.com/office/drawing/2016/5/11/chartex" xmlns:cx6="http://schemas.microsoft.com/office/drawing/2016/5/12/chartex" xmlns:cx7="http://schemas.microsoft.com/office/drawing/2016/5/13/chartex" xmlns:cx8="http://schemas.microsoft.com/office/drawing/2016/5/14/chartex" xmlns:mc="http://schemas.openxmlformats.org/markup-compatibility/2006" xmlns:aink="http://schemas.microsoft.com/office/drawing/2016/ink" xmlns:am3d="http://schemas.microsoft.com/office/drawing/2017/model3d" xmlns:o="urn:schemas-microsoft-com:office:office" xmlns:r="http://schemas.openxmlformats.org/officeDocument/2006/relationships" xmlns:m="http://schemas.openxmlformats.org/officeDocument/2006/math" xmlns:v="urn:schemas-microsoft-com:vml" xmlns:wp14="http://schemas.microsoft.com/office/word/2010/wordprocessingDrawing" xmlns:wp="http://schemas.openxmlformats.org/drawingml/2006/wordprocessingDrawing" xmlns:w10="urn:schemas-microsoft-com:office:word" xmlns:w="http://schemas.openxmlformats.org/wordprocessingml/2006/main" xmlns:w14="http://schemas.microsoft.com/office/word/2010/wordml" xmlns:w15="http://schemas.microsoft.com/office/word/2012/wordml" xmlns:w16cid="http://schemas.microsoft.com/office/word/2016/wordml/cid" xmlns:w16se="http://schemas.microsoft.com/office/word/2015/wordml/symex" xmlns:wpg="http://schemas.microsoft.com/office/word/2010/wordprocessingGroup" xmlns:wpi="http://schemas.microsoft.com/office/word/2010/wordprocessingInk" xmlns:wne="http://schemas.microsoft.com/office/word/2006/wordml" xmlns:wps="http://schemas.microsoft.com/office/word/2010/wordprocessingShape" mc:Ignorable="w14 w15 w16se w16cid wp14">
+<w:numbering xmlns:wpc="http://schemas.microsoft.com/office/word/2010/wordprocessingCanvas" xmlns:cx="http://schemas.microsoft.com/office/drawing/2014/chartex" xmlns:cx1="http://schemas.microsoft.com/office/drawing/2015/9/8/chartex" xmlns:cx2="http://schemas.microsoft.com/office/drawing/2015/10/21/chartex" xmlns:cx3="http://schemas.microsoft.com/office/drawing/2016/5/9/chartex" xmlns:cx4="http://schemas.microsoft.com/office/drawing/2016/5/10/chartex" xmlns:cx5="http://schemas.microsoft.com/office/drawing/2016/5/11/chartex" xmlns:cx6="http://schemas.microsoft.com/office/drawing/2016/5/12/chartex" xmlns:cx7="http://schemas.microsoft.com/office/drawing/2016/5/13/chartex" xmlns:cx8="http://schemas.microsoft.com/office/drawing/2016/5/14/chartex" xmlns:mc="http://schemas.openxmlformats.org/markup-compatibility/2006" xmlns:aink="http://schemas.microsoft.com/office/drawing/2016/ink" xmlns:am3d="http://schemas.microsoft.com/office/drawing/2017/model3d" xmlns:o="urn:schemas-microsoft-com:office:office" xmlns:r="http://schemas.openxmlformats.org/officeDocument/2006/relationships" xmlns:m="http://schemas.openxmlformats.org/officeDocument/2006/math" xmlns:v="urn:schemas-microsoft-com:vml" xmlns:wp14="http://schemas.microsoft.com/office/word/2010/wordprocessingDrawing" xmlns:wp="http://schemas.openxmlformats.org/drawingml/2006/wordprocessingDrawing" xmlns:w10="urn:schemas-microsoft-com:office:word" xmlns:w="http://schemas.openxmlformats.org/wordprocessingml/2006/main" xmlns:w14="http://schemas.microsoft.com/office/word/2010/wordml" xmlns:w15="http://schemas.microsoft.com/office/word/2012/wordml" xmlns:w16cex="http://schemas.microsoft.com/office/word/2018/wordml/cex" xmlns:w16cid="http://schemas.microsoft.com/office/word/2016/wordml/cid" xmlns:w16="http://schemas.microsoft.com/office/word/2018/wordml" xmlns:w16se="http://schemas.microsoft.com/office/word/2015/wordml/symex" xmlns:wpg="http://schemas.microsoft.com/office/word/2010/wordprocessingGroup" xmlns:wpi="http://schemas.microsoft.com/office/word/2010/wordprocessingInk" xmlns:wne="http://schemas.microsoft.com/office/word/2006/wordml" xmlns:wps="http://schemas.microsoft.com/office/word/2010/wordprocessingShape" mc:Ignorable="w14 w15 w16se w16cid w16 w16cex wp14">
   <w:abstractNum w:abstractNumId="0" w15:restartNumberingAfterBreak="0">
     <w:nsid w:val="04FE3CF7"/>
     <w:multiLevelType w:val="hybridMultilevel"/>
@@ -4483,7 +4500,7 @@
 </file>
 
 <file path=word/styles.xml><?xml version="1.0" encoding="utf-8"?>
-<w:styles xmlns:mc="http://schemas.openxmlformats.org/markup-compatibility/2006" xmlns:r="http://schemas.openxmlformats.org/officeDocument/2006/relationships" xmlns:w="http://schemas.openxmlformats.org/wordprocessingml/2006/main" xmlns:w14="http://schemas.microsoft.com/office/word/2010/wordml" xmlns:w15="http://schemas.microsoft.com/office/word/2012/wordml" xmlns:w16cid="http://schemas.microsoft.com/office/word/2016/wordml/cid" xmlns:w16se="http://schemas.microsoft.com/office/word/2015/wordml/symex" mc:Ignorable="w14 w15 w16se w16cid">
+<w:styles xmlns:mc="http://schemas.openxmlformats.org/markup-compatibility/2006" xmlns:r="http://schemas.openxmlformats.org/officeDocument/2006/relationships" xmlns:w="http://schemas.openxmlformats.org/wordprocessingml/2006/main" xmlns:w14="http://schemas.microsoft.com/office/word/2010/wordml" xmlns:w15="http://schemas.microsoft.com/office/word/2012/wordml" xmlns:w16cex="http://schemas.microsoft.com/office/word/2018/wordml/cex" xmlns:w16cid="http://schemas.microsoft.com/office/word/2016/wordml/cid" xmlns:w16="http://schemas.microsoft.com/office/word/2018/wordml" xmlns:w16se="http://schemas.microsoft.com/office/word/2015/wordml/symex" mc:Ignorable="w14 w15 w16se w16cid w16 w16cex">
   <w:docDefaults>
     <w:rPrDefault>
       <w:rPr>
@@ -4495,7 +4512,7 @@
     </w:rPrDefault>
     <w:pPrDefault/>
   </w:docDefaults>
-  <w:latentStyles w:defLockedState="0" w:defUIPriority="99" w:defSemiHidden="0" w:defUnhideWhenUsed="0" w:defQFormat="0" w:count="375">
+  <w:latentStyles w:defLockedState="0" w:defUIPriority="99" w:defSemiHidden="0" w:defUnhideWhenUsed="0" w:defQFormat="0" w:count="376">
     <w:lsdException w:name="Normal" w:uiPriority="0" w:qFormat="1"/>
     <w:lsdException w:name="heading 1" w:uiPriority="9" w:qFormat="1"/>
     <w:lsdException w:name="heading 2" w:semiHidden="1" w:uiPriority="9" w:unhideWhenUsed="1" w:qFormat="1"/>
@@ -4868,6 +4885,7 @@
     <w:lsdException w:name="List Table 6 Colorful Accent 6" w:uiPriority="51"/>
     <w:lsdException w:name="List Table 7 Colorful Accent 6" w:uiPriority="52"/>
     <w:lsdException w:name="Smart Hyperlink" w:semiHidden="1" w:unhideWhenUsed="1"/>
+    <w:lsdException w:name="Smart Link" w:semiHidden="1" w:unhideWhenUsed="1"/>
   </w:latentStyles>
   <w:style w:type="paragraph" w:default="1" w:styleId="Normal">
     <w:name w:val="Normal"/>
@@ -4887,10 +4905,11 @@
     <w:link w:val="Heading1Char"/>
     <w:uiPriority w:val="9"/>
     <w:qFormat/>
-    <w:rsid w:val="0038370F"/>
+    <w:rsid w:val="00C7376D"/>
     <w:pPr>
       <w:keepNext/>
       <w:keepLines/>
+      <w:pageBreakBefore/>
       <w:spacing w:before="240"/>
       <w:outlineLvl w:val="0"/>
     </w:pPr>
@@ -4909,11 +4928,11 @@
     <w:uiPriority w:val="9"/>
     <w:unhideWhenUsed/>
     <w:qFormat/>
-    <w:rsid w:val="00DF702A"/>
+    <w:rsid w:val="002C6CD0"/>
     <w:pPr>
       <w:keepNext/>
       <w:keepLines/>
-      <w:spacing w:before="40"/>
+      <w:spacing w:before="120"/>
       <w:outlineLvl w:val="1"/>
     </w:pPr>
     <w:rPr>
@@ -5017,7 +5036,7 @@
     <w:basedOn w:val="DefaultParagraphFont"/>
     <w:link w:val="Heading1"/>
     <w:uiPriority w:val="9"/>
-    <w:rsid w:val="0038370F"/>
+    <w:rsid w:val="00C7376D"/>
     <w:rPr>
       <w:rFonts w:asciiTheme="majorHAnsi" w:eastAsiaTheme="majorEastAsia" w:hAnsiTheme="majorHAnsi" w:cstheme="majorBidi"/>
       <w:color w:val="2E74B5" w:themeColor="accent1" w:themeShade="BF"/>
@@ -5200,7 +5219,7 @@
     <w:basedOn w:val="DefaultParagraphFont"/>
     <w:link w:val="Heading2"/>
     <w:uiPriority w:val="9"/>
-    <w:rsid w:val="00DF702A"/>
+    <w:rsid w:val="002C6CD0"/>
     <w:rPr>
       <w:rFonts w:asciiTheme="majorHAnsi" w:eastAsiaTheme="majorEastAsia" w:hAnsiTheme="majorHAnsi" w:cstheme="majorBidi"/>
       <w:color w:val="2E74B5" w:themeColor="accent1" w:themeShade="BF"/>

</xml_diff>

<commit_message>
Fix table of contents formatting in template
</commit_message>
<xml_diff>
--- a/4.0/templates/reference.docx
+++ b/4.0/templates/reference.docx
@@ -2,14 +2,1585 @@
 <file path=word/document.xml><?xml version="1.0" encoding="utf-8"?>
 <w:document xmlns:wpc="http://schemas.microsoft.com/office/word/2010/wordprocessingCanvas" xmlns:cx="http://schemas.microsoft.com/office/drawing/2014/chartex" xmlns:cx1="http://schemas.microsoft.com/office/drawing/2015/9/8/chartex" xmlns:cx2="http://schemas.microsoft.com/office/drawing/2015/10/21/chartex" xmlns:cx3="http://schemas.microsoft.com/office/drawing/2016/5/9/chartex" xmlns:cx4="http://schemas.microsoft.com/office/drawing/2016/5/10/chartex" xmlns:cx5="http://schemas.microsoft.com/office/drawing/2016/5/11/chartex" xmlns:cx6="http://schemas.microsoft.com/office/drawing/2016/5/12/chartex" xmlns:cx7="http://schemas.microsoft.com/office/drawing/2016/5/13/chartex" xmlns:cx8="http://schemas.microsoft.com/office/drawing/2016/5/14/chartex" xmlns:mc="http://schemas.openxmlformats.org/markup-compatibility/2006" xmlns:aink="http://schemas.microsoft.com/office/drawing/2016/ink" xmlns:am3d="http://schemas.microsoft.com/office/drawing/2017/model3d" xmlns:o="urn:schemas-microsoft-com:office:office" xmlns:r="http://schemas.openxmlformats.org/officeDocument/2006/relationships" xmlns:m="http://schemas.openxmlformats.org/officeDocument/2006/math" xmlns:v="urn:schemas-microsoft-com:vml" xmlns:wp14="http://schemas.microsoft.com/office/word/2010/wordprocessingDrawing" xmlns:wp="http://schemas.openxmlformats.org/drawingml/2006/wordprocessingDrawing" xmlns:w10="urn:schemas-microsoft-com:office:word" xmlns:w="http://schemas.openxmlformats.org/wordprocessingml/2006/main" xmlns:w14="http://schemas.microsoft.com/office/word/2010/wordml" xmlns:w15="http://schemas.microsoft.com/office/word/2012/wordml" xmlns:w16cex="http://schemas.microsoft.com/office/word/2018/wordml/cex" xmlns:w16cid="http://schemas.microsoft.com/office/word/2016/wordml/cid" xmlns:w16="http://schemas.microsoft.com/office/word/2018/wordml" xmlns:w16se="http://schemas.microsoft.com/office/word/2015/wordml/symex" xmlns:wpg="http://schemas.microsoft.com/office/word/2010/wordprocessingGroup" xmlns:wpi="http://schemas.microsoft.com/office/word/2010/wordprocessingInk" xmlns:wne="http://schemas.microsoft.com/office/word/2006/wordml" xmlns:wps="http://schemas.microsoft.com/office/word/2010/wordprocessingShape" mc:Ignorable="w14 w15 w16se w16cid w16 w16cex wp14">
   <w:body>
-    <w:p/>
+    <w:p>
+      <w:pPr>
+        <w:pStyle w:val="Heading1"/>
+        <w:rPr>
+          <w:lang w:val="en-GB"/>
+        </w:rPr>
+      </w:pPr>
+      <w:bookmarkStart w:id="0" w:name="_Toc54557939"/>
+      <w:r>
+        <w:rPr>
+          <w:lang w:val="en-GB"/>
+        </w:rPr>
+        <w:t>Adad</w:t>
+      </w:r>
+      <w:bookmarkEnd w:id="0"/>
+    </w:p>
+    <w:p>
+      <w:pPr>
+        <w:pStyle w:val="Heading2"/>
+        <w:rPr>
+          <w:lang w:val="en-GB"/>
+        </w:rPr>
+      </w:pPr>
+      <w:bookmarkStart w:id="1" w:name="_Toc54557940"/>
+      <w:proofErr w:type="spellStart"/>
+      <w:r>
+        <w:rPr>
+          <w:lang w:val="en-GB"/>
+        </w:rPr>
+        <w:t>Asdasd</w:t>
+      </w:r>
+      <w:bookmarkEnd w:id="1"/>
+      <w:proofErr w:type="spellEnd"/>
+    </w:p>
+    <w:p>
+      <w:pPr>
+        <w:pStyle w:val="Heading3"/>
+        <w:rPr>
+          <w:noProof/>
+        </w:rPr>
+      </w:pPr>
+      <w:bookmarkStart w:id="2" w:name="_Toc54557941"/>
+      <w:proofErr w:type="spellStart"/>
+      <w:r>
+        <w:rPr>
+          <w:lang w:val="en-GB"/>
+        </w:rPr>
+        <w:t>asd</w:t>
+      </w:r>
+      <w:bookmarkEnd w:id="2"/>
+      <w:proofErr w:type="spellEnd"/>
+      <w:r>
+        <w:rPr>
+          <w:lang w:val="en-GB"/>
+        </w:rPr>
+        <w:fldChar w:fldCharType="begin"/>
+      </w:r>
+      <w:r>
+        <w:rPr>
+          <w:lang w:val="en-GB"/>
+        </w:rPr>
+        <w:instrText xml:space="preserve"> TOC \o "1-3" \h \z \u </w:instrText>
+      </w:r>
+      <w:r>
+        <w:rPr>
+          <w:lang w:val="en-GB"/>
+        </w:rPr>
+        <w:fldChar w:fldCharType="separate"/>
+      </w:r>
+    </w:p>
+    <w:p>
+      <w:pPr>
+        <w:pStyle w:val="TOC1"/>
+        <w:tabs>
+          <w:tab w:val="right" w:leader="dot" w:pos="9010"/>
+        </w:tabs>
+        <w:rPr>
+          <w:rFonts w:cstheme="minorBidi"/>
+          <w:b w:val="0"/>
+          <w:bCs w:val="0"/>
+          <w:noProof/>
+          <w:sz w:val="22"/>
+          <w:szCs w:val="22"/>
+          <w:lang w:val="en-US" w:bidi="he-IL"/>
+        </w:rPr>
+      </w:pPr>
+      <w:hyperlink w:anchor="_Toc54557939" w:history="1">
+        <w:r>
+          <w:rPr>
+            <w:rStyle w:val="Hyperlink"/>
+            <w:noProof/>
+            <w:lang w:val="en-GB"/>
+          </w:rPr>
+          <w:t>Adad</w:t>
+        </w:r>
+        <w:r>
+          <w:rPr>
+            <w:noProof/>
+            <w:webHidden/>
+          </w:rPr>
+          <w:tab/>
+        </w:r>
+        <w:r>
+          <w:rPr>
+            <w:noProof/>
+            <w:webHidden/>
+          </w:rPr>
+          <w:fldChar w:fldCharType="begin"/>
+        </w:r>
+        <w:r>
+          <w:rPr>
+            <w:noProof/>
+            <w:webHidden/>
+          </w:rPr>
+          <w:instrText xml:space="preserve"> PAGEREF _Toc54557939 \h </w:instrText>
+        </w:r>
+        <w:r>
+          <w:rPr>
+            <w:noProof/>
+            <w:webHidden/>
+          </w:rPr>
+        </w:r>
+        <w:r>
+          <w:rPr>
+            <w:noProof/>
+            <w:webHidden/>
+          </w:rPr>
+          <w:fldChar w:fldCharType="separate"/>
+        </w:r>
+        <w:r>
+          <w:rPr>
+            <w:noProof/>
+            <w:webHidden/>
+          </w:rPr>
+          <w:t>1</w:t>
+        </w:r>
+        <w:r>
+          <w:rPr>
+            <w:noProof/>
+            <w:webHidden/>
+          </w:rPr>
+          <w:fldChar w:fldCharType="end"/>
+        </w:r>
+      </w:hyperlink>
+    </w:p>
+    <w:p>
+      <w:pPr>
+        <w:pStyle w:val="TOC2"/>
+        <w:tabs>
+          <w:tab w:val="right" w:leader="dot" w:pos="9010"/>
+        </w:tabs>
+        <w:rPr>
+          <w:rFonts w:cstheme="minorBidi"/>
+          <w:i w:val="0"/>
+          <w:iCs w:val="0"/>
+          <w:noProof/>
+          <w:sz w:val="22"/>
+          <w:szCs w:val="22"/>
+          <w:lang w:val="en-US" w:bidi="he-IL"/>
+        </w:rPr>
+      </w:pPr>
+      <w:hyperlink w:anchor="_Toc54557940" w:history="1">
+        <w:r>
+          <w:rPr>
+            <w:rStyle w:val="Hyperlink"/>
+            <w:noProof/>
+            <w:lang w:val="en-GB"/>
+          </w:rPr>
+          <w:t>Asdasd</w:t>
+        </w:r>
+        <w:r>
+          <w:rPr>
+            <w:noProof/>
+            <w:webHidden/>
+          </w:rPr>
+          <w:tab/>
+        </w:r>
+        <w:r>
+          <w:rPr>
+            <w:noProof/>
+            <w:webHidden/>
+          </w:rPr>
+          <w:fldChar w:fldCharType="begin"/>
+        </w:r>
+        <w:r>
+          <w:rPr>
+            <w:noProof/>
+            <w:webHidden/>
+          </w:rPr>
+          <w:instrText xml:space="preserve"> PAGEREF _Toc54557940 \h </w:instrText>
+        </w:r>
+        <w:r>
+          <w:rPr>
+            <w:noProof/>
+            <w:webHidden/>
+          </w:rPr>
+        </w:r>
+        <w:r>
+          <w:rPr>
+            <w:noProof/>
+            <w:webHidden/>
+          </w:rPr>
+          <w:fldChar w:fldCharType="separate"/>
+        </w:r>
+        <w:r>
+          <w:rPr>
+            <w:noProof/>
+            <w:webHidden/>
+          </w:rPr>
+          <w:t>1</w:t>
+        </w:r>
+        <w:r>
+          <w:rPr>
+            <w:noProof/>
+            <w:webHidden/>
+          </w:rPr>
+          <w:fldChar w:fldCharType="end"/>
+        </w:r>
+      </w:hyperlink>
+    </w:p>
+    <w:p>
+      <w:pPr>
+        <w:pStyle w:val="TOC3"/>
+        <w:tabs>
+          <w:tab w:val="right" w:leader="dot" w:pos="9010"/>
+        </w:tabs>
+        <w:rPr>
+          <w:rFonts w:cstheme="minorBidi"/>
+          <w:noProof/>
+          <w:sz w:val="22"/>
+          <w:szCs w:val="22"/>
+          <w:lang w:val="en-US" w:bidi="he-IL"/>
+        </w:rPr>
+      </w:pPr>
+      <w:hyperlink w:anchor="_Toc54557941" w:history="1">
+        <w:r>
+          <w:rPr>
+            <w:rStyle w:val="Hyperlink"/>
+            <w:noProof/>
+            <w:lang w:val="en-GB"/>
+          </w:rPr>
+          <w:t>asd</w:t>
+        </w:r>
+        <w:r>
+          <w:rPr>
+            <w:noProof/>
+            <w:webHidden/>
+          </w:rPr>
+          <w:tab/>
+        </w:r>
+        <w:r>
+          <w:rPr>
+            <w:noProof/>
+            <w:webHidden/>
+          </w:rPr>
+          <w:fldChar w:fldCharType="begin"/>
+        </w:r>
+        <w:r>
+          <w:rPr>
+            <w:noProof/>
+            <w:webHidden/>
+          </w:rPr>
+          <w:instrText xml:space="preserve"> PAGEREF _Toc54557941 \h </w:instrText>
+        </w:r>
+        <w:r>
+          <w:rPr>
+            <w:noProof/>
+            <w:webHidden/>
+          </w:rPr>
+        </w:r>
+        <w:r>
+          <w:rPr>
+            <w:noProof/>
+            <w:webHidden/>
+          </w:rPr>
+          <w:fldChar w:fldCharType="separate"/>
+        </w:r>
+        <w:r>
+          <w:rPr>
+            <w:noProof/>
+            <w:webHidden/>
+          </w:rPr>
+          <w:t>1</w:t>
+        </w:r>
+        <w:r>
+          <w:rPr>
+            <w:noProof/>
+            <w:webHidden/>
+          </w:rPr>
+          <w:fldChar w:fldCharType="end"/>
+        </w:r>
+      </w:hyperlink>
+    </w:p>
+    <w:p>
+      <w:pPr>
+        <w:pStyle w:val="Heading3"/>
+        <w:rPr>
+          <w:lang w:val="en-GB"/>
+        </w:rPr>
+      </w:pPr>
+      <w:r>
+        <w:rPr>
+          <w:lang w:val="en-GB"/>
+        </w:rPr>
+        <w:fldChar w:fldCharType="end"/>
+      </w:r>
+    </w:p>
+    <w:p>
+      <w:pPr>
+        <w:rPr>
+          <w:lang w:val="en-GB"/>
+        </w:rPr>
+      </w:pPr>
+    </w:p>
+    <w:tbl>
+      <w:tblPr>
+        <w:tblW w:w="0" w:type="pct"/>
+        <w:tblLook w:val="07C0" w:firstRow="0" w:lastRow="1" w:firstColumn="1" w:lastColumn="1" w:noHBand="1" w:noVBand="1"/>
+      </w:tblPr>
+      <w:tblGrid>
+        <w:gridCol w:w="513"/>
+        <w:gridCol w:w="533"/>
+        <w:gridCol w:w="533"/>
+        <w:gridCol w:w="533"/>
+        <w:gridCol w:w="513"/>
+      </w:tblGrid>
+      <w:tr>
+        <w:tc>
+          <w:tcPr>
+            <w:tcW w:w="0" w:type="auto"/>
+          </w:tcPr>
+          <w:p>
+            <w:pPr>
+              <w:spacing w:before="0" w:after="60" w:line="240" w:lineRule="auto"/>
+            </w:pPr>
+            <w:proofErr w:type="spellStart"/>
+            <w:r>
+              <w:t>ada</w:t>
+            </w:r>
+            <w:proofErr w:type="spellEnd"/>
+          </w:p>
+        </w:tc>
+        <w:tc>
+          <w:tcPr>
+            <w:tcW w:w="0" w:type="auto"/>
+          </w:tcPr>
+          <w:p>
+            <w:pPr>
+              <w:spacing w:before="0" w:after="60" w:line="240" w:lineRule="auto"/>
+            </w:pPr>
+            <w:r>
+              <w:t>Ada</w:t>
+            </w:r>
+          </w:p>
+        </w:tc>
+        <w:tc>
+          <w:tcPr>
+            <w:tcW w:w="0" w:type="auto"/>
+          </w:tcPr>
+          <w:p>
+            <w:pPr>
+              <w:spacing w:before="0" w:after="60" w:line="240" w:lineRule="auto"/>
+            </w:pPr>
+            <w:r>
+              <w:t>Ada</w:t>
+            </w:r>
+          </w:p>
+        </w:tc>
+        <w:tc>
+          <w:tcPr>
+            <w:tcW w:w="0" w:type="auto"/>
+          </w:tcPr>
+          <w:p>
+            <w:pPr>
+              <w:spacing w:before="0" w:after="60" w:line="240" w:lineRule="auto"/>
+            </w:pPr>
+            <w:r>
+              <w:t>Ada</w:t>
+            </w:r>
+          </w:p>
+        </w:tc>
+        <w:tc>
+          <w:tcPr>
+            <w:tcW w:w="0" w:type="auto"/>
+          </w:tcPr>
+          <w:p>
+            <w:pPr>
+              <w:spacing w:before="0" w:after="60" w:line="240" w:lineRule="auto"/>
+            </w:pPr>
+            <w:proofErr w:type="spellStart"/>
+            <w:r>
+              <w:t>ada</w:t>
+            </w:r>
+            <w:proofErr w:type="spellEnd"/>
+          </w:p>
+        </w:tc>
+      </w:tr>
+      <w:tr>
+        <w:tc>
+          <w:tcPr>
+            <w:tcW w:w="0" w:type="auto"/>
+          </w:tcPr>
+          <w:p>
+            <w:pPr>
+              <w:spacing w:before="0" w:after="60"/>
+            </w:pPr>
+          </w:p>
+        </w:tc>
+        <w:tc>
+          <w:tcPr>
+            <w:tcW w:w="0" w:type="auto"/>
+          </w:tcPr>
+          <w:p>
+            <w:pPr>
+              <w:spacing w:before="0" w:after="60"/>
+            </w:pPr>
+          </w:p>
+        </w:tc>
+        <w:tc>
+          <w:tcPr>
+            <w:tcW w:w="0" w:type="auto"/>
+          </w:tcPr>
+          <w:p>
+            <w:pPr>
+              <w:spacing w:before="0" w:after="60"/>
+            </w:pPr>
+          </w:p>
+        </w:tc>
+        <w:tc>
+          <w:tcPr>
+            <w:tcW w:w="0" w:type="auto"/>
+          </w:tcPr>
+          <w:p>
+            <w:pPr>
+              <w:spacing w:before="0" w:after="60"/>
+            </w:pPr>
+          </w:p>
+        </w:tc>
+        <w:tc>
+          <w:tcPr>
+            <w:tcW w:w="0" w:type="auto"/>
+          </w:tcPr>
+          <w:p>
+            <w:pPr>
+              <w:spacing w:before="0" w:after="60"/>
+            </w:pPr>
+          </w:p>
+        </w:tc>
+      </w:tr>
+      <w:tr>
+        <w:tc>
+          <w:tcPr>
+            <w:tcW w:w="0" w:type="auto"/>
+          </w:tcPr>
+          <w:p>
+            <w:pPr>
+              <w:spacing w:before="0" w:after="60"/>
+            </w:pPr>
+          </w:p>
+        </w:tc>
+        <w:tc>
+          <w:tcPr>
+            <w:tcW w:w="0" w:type="auto"/>
+          </w:tcPr>
+          <w:p>
+            <w:pPr>
+              <w:spacing w:before="0" w:after="60"/>
+            </w:pPr>
+          </w:p>
+        </w:tc>
+        <w:tc>
+          <w:tcPr>
+            <w:tcW w:w="0" w:type="auto"/>
+          </w:tcPr>
+          <w:p>
+            <w:pPr>
+              <w:spacing w:before="0" w:after="60"/>
+            </w:pPr>
+          </w:p>
+        </w:tc>
+        <w:tc>
+          <w:tcPr>
+            <w:tcW w:w="0" w:type="auto"/>
+          </w:tcPr>
+          <w:p>
+            <w:pPr>
+              <w:spacing w:before="0" w:after="60"/>
+            </w:pPr>
+          </w:p>
+        </w:tc>
+        <w:tc>
+          <w:tcPr>
+            <w:tcW w:w="0" w:type="auto"/>
+          </w:tcPr>
+          <w:p>
+            <w:pPr>
+              <w:spacing w:before="0" w:after="60"/>
+            </w:pPr>
+          </w:p>
+        </w:tc>
+      </w:tr>
+      <w:tr>
+        <w:tc>
+          <w:tcPr>
+            <w:tcW w:w="0" w:type="auto"/>
+          </w:tcPr>
+          <w:p>
+            <w:pPr>
+              <w:spacing w:before="0" w:after="60"/>
+            </w:pPr>
+          </w:p>
+        </w:tc>
+        <w:tc>
+          <w:tcPr>
+            <w:tcW w:w="0" w:type="auto"/>
+          </w:tcPr>
+          <w:p>
+            <w:pPr>
+              <w:spacing w:before="0" w:after="60"/>
+            </w:pPr>
+          </w:p>
+        </w:tc>
+        <w:tc>
+          <w:tcPr>
+            <w:tcW w:w="0" w:type="auto"/>
+          </w:tcPr>
+          <w:p>
+            <w:pPr>
+              <w:spacing w:before="0" w:after="60"/>
+            </w:pPr>
+          </w:p>
+        </w:tc>
+        <w:tc>
+          <w:tcPr>
+            <w:tcW w:w="0" w:type="auto"/>
+          </w:tcPr>
+          <w:p>
+            <w:pPr>
+              <w:spacing w:before="0" w:after="60"/>
+            </w:pPr>
+          </w:p>
+        </w:tc>
+        <w:tc>
+          <w:tcPr>
+            <w:tcW w:w="0" w:type="auto"/>
+          </w:tcPr>
+          <w:p>
+            <w:pPr>
+              <w:spacing w:before="0" w:after="60"/>
+            </w:pPr>
+          </w:p>
+        </w:tc>
+      </w:tr>
+      <w:tr>
+        <w:tc>
+          <w:tcPr>
+            <w:tcW w:w="0" w:type="auto"/>
+          </w:tcPr>
+          <w:p>
+            <w:pPr>
+              <w:spacing w:before="0" w:after="60"/>
+            </w:pPr>
+          </w:p>
+        </w:tc>
+        <w:tc>
+          <w:tcPr>
+            <w:tcW w:w="0" w:type="auto"/>
+          </w:tcPr>
+          <w:p>
+            <w:pPr>
+              <w:spacing w:before="0" w:after="60"/>
+            </w:pPr>
+          </w:p>
+        </w:tc>
+        <w:tc>
+          <w:tcPr>
+            <w:tcW w:w="0" w:type="auto"/>
+          </w:tcPr>
+          <w:p>
+            <w:pPr>
+              <w:spacing w:before="0" w:after="60"/>
+            </w:pPr>
+          </w:p>
+        </w:tc>
+        <w:tc>
+          <w:tcPr>
+            <w:tcW w:w="0" w:type="auto"/>
+          </w:tcPr>
+          <w:p>
+            <w:pPr>
+              <w:spacing w:before="0" w:after="60"/>
+            </w:pPr>
+          </w:p>
+        </w:tc>
+        <w:tc>
+          <w:tcPr>
+            <w:tcW w:w="0" w:type="auto"/>
+          </w:tcPr>
+          <w:p>
+            <w:pPr>
+              <w:spacing w:before="0" w:after="60"/>
+            </w:pPr>
+          </w:p>
+        </w:tc>
+      </w:tr>
+      <w:tr>
+        <w:tc>
+          <w:tcPr>
+            <w:tcW w:w="0" w:type="auto"/>
+          </w:tcPr>
+          <w:p>
+            <w:pPr>
+              <w:spacing w:before="0" w:after="60"/>
+            </w:pPr>
+          </w:p>
+        </w:tc>
+        <w:tc>
+          <w:tcPr>
+            <w:tcW w:w="0" w:type="auto"/>
+          </w:tcPr>
+          <w:p>
+            <w:pPr>
+              <w:spacing w:before="0" w:after="60"/>
+            </w:pPr>
+          </w:p>
+        </w:tc>
+        <w:tc>
+          <w:tcPr>
+            <w:tcW w:w="0" w:type="auto"/>
+          </w:tcPr>
+          <w:p>
+            <w:pPr>
+              <w:spacing w:before="0" w:after="60"/>
+            </w:pPr>
+          </w:p>
+        </w:tc>
+        <w:tc>
+          <w:tcPr>
+            <w:tcW w:w="0" w:type="auto"/>
+          </w:tcPr>
+          <w:p>
+            <w:pPr>
+              <w:spacing w:before="0" w:after="60"/>
+            </w:pPr>
+          </w:p>
+        </w:tc>
+        <w:tc>
+          <w:tcPr>
+            <w:tcW w:w="0" w:type="auto"/>
+          </w:tcPr>
+          <w:p>
+            <w:pPr>
+              <w:spacing w:before="0" w:after="60"/>
+            </w:pPr>
+          </w:p>
+        </w:tc>
+      </w:tr>
+      <w:tr>
+        <w:tc>
+          <w:tcPr>
+            <w:tcW w:w="0" w:type="auto"/>
+          </w:tcPr>
+          <w:p>
+            <w:pPr>
+              <w:spacing w:before="0" w:after="60"/>
+            </w:pPr>
+          </w:p>
+        </w:tc>
+        <w:tc>
+          <w:tcPr>
+            <w:tcW w:w="0" w:type="auto"/>
+          </w:tcPr>
+          <w:p>
+            <w:pPr>
+              <w:spacing w:before="0" w:after="60"/>
+            </w:pPr>
+          </w:p>
+        </w:tc>
+        <w:tc>
+          <w:tcPr>
+            <w:tcW w:w="0" w:type="auto"/>
+          </w:tcPr>
+          <w:p>
+            <w:pPr>
+              <w:spacing w:before="0" w:after="60"/>
+            </w:pPr>
+          </w:p>
+        </w:tc>
+        <w:tc>
+          <w:tcPr>
+            <w:tcW w:w="0" w:type="auto"/>
+          </w:tcPr>
+          <w:p>
+            <w:pPr>
+              <w:spacing w:before="0" w:after="60"/>
+            </w:pPr>
+          </w:p>
+        </w:tc>
+        <w:tc>
+          <w:tcPr>
+            <w:tcW w:w="0" w:type="auto"/>
+          </w:tcPr>
+          <w:p>
+            <w:pPr>
+              <w:spacing w:before="0" w:after="60"/>
+            </w:pPr>
+          </w:p>
+        </w:tc>
+      </w:tr>
+      <w:tr>
+        <w:tc>
+          <w:tcPr>
+            <w:tcW w:w="0" w:type="auto"/>
+          </w:tcPr>
+          <w:p>
+            <w:pPr>
+              <w:spacing w:before="0" w:after="60"/>
+            </w:pPr>
+          </w:p>
+        </w:tc>
+        <w:tc>
+          <w:tcPr>
+            <w:tcW w:w="0" w:type="auto"/>
+          </w:tcPr>
+          <w:p>
+            <w:pPr>
+              <w:spacing w:before="0" w:after="60"/>
+            </w:pPr>
+          </w:p>
+        </w:tc>
+        <w:tc>
+          <w:tcPr>
+            <w:tcW w:w="0" w:type="auto"/>
+          </w:tcPr>
+          <w:p>
+            <w:pPr>
+              <w:spacing w:before="0" w:after="60"/>
+            </w:pPr>
+          </w:p>
+        </w:tc>
+        <w:tc>
+          <w:tcPr>
+            <w:tcW w:w="0" w:type="auto"/>
+          </w:tcPr>
+          <w:p>
+            <w:pPr>
+              <w:spacing w:before="0" w:after="60"/>
+            </w:pPr>
+          </w:p>
+        </w:tc>
+        <w:tc>
+          <w:tcPr>
+            <w:tcW w:w="0" w:type="auto"/>
+          </w:tcPr>
+          <w:p>
+            <w:pPr>
+              <w:spacing w:before="0" w:after="60"/>
+            </w:pPr>
+          </w:p>
+        </w:tc>
+      </w:tr>
+      <w:tr>
+        <w:tc>
+          <w:tcPr>
+            <w:tcW w:w="0" w:type="auto"/>
+          </w:tcPr>
+          <w:p>
+            <w:pPr>
+              <w:spacing w:before="0" w:after="60"/>
+            </w:pPr>
+          </w:p>
+        </w:tc>
+        <w:tc>
+          <w:tcPr>
+            <w:tcW w:w="0" w:type="auto"/>
+          </w:tcPr>
+          <w:p>
+            <w:pPr>
+              <w:spacing w:before="0" w:after="60"/>
+            </w:pPr>
+          </w:p>
+        </w:tc>
+        <w:tc>
+          <w:tcPr>
+            <w:tcW w:w="0" w:type="auto"/>
+          </w:tcPr>
+          <w:p>
+            <w:pPr>
+              <w:spacing w:before="0" w:after="60"/>
+            </w:pPr>
+          </w:p>
+        </w:tc>
+        <w:tc>
+          <w:tcPr>
+            <w:tcW w:w="0" w:type="auto"/>
+          </w:tcPr>
+          <w:p>
+            <w:pPr>
+              <w:spacing w:before="0" w:after="60"/>
+            </w:pPr>
+          </w:p>
+        </w:tc>
+        <w:tc>
+          <w:tcPr>
+            <w:tcW w:w="0" w:type="auto"/>
+          </w:tcPr>
+          <w:p>
+            <w:pPr>
+              <w:spacing w:before="0" w:after="60"/>
+            </w:pPr>
+          </w:p>
+        </w:tc>
+      </w:tr>
+      <w:tr>
+        <w:tc>
+          <w:tcPr>
+            <w:tcW w:w="0" w:type="auto"/>
+          </w:tcPr>
+          <w:p>
+            <w:pPr>
+              <w:spacing w:before="0" w:after="60"/>
+            </w:pPr>
+          </w:p>
+        </w:tc>
+        <w:tc>
+          <w:tcPr>
+            <w:tcW w:w="0" w:type="auto"/>
+          </w:tcPr>
+          <w:p>
+            <w:pPr>
+              <w:spacing w:before="0" w:after="60"/>
+            </w:pPr>
+          </w:p>
+        </w:tc>
+        <w:tc>
+          <w:tcPr>
+            <w:tcW w:w="0" w:type="auto"/>
+          </w:tcPr>
+          <w:p>
+            <w:pPr>
+              <w:spacing w:before="0" w:after="60"/>
+            </w:pPr>
+          </w:p>
+        </w:tc>
+        <w:tc>
+          <w:tcPr>
+            <w:tcW w:w="0" w:type="auto"/>
+          </w:tcPr>
+          <w:p>
+            <w:pPr>
+              <w:spacing w:before="0" w:after="60"/>
+            </w:pPr>
+          </w:p>
+        </w:tc>
+        <w:tc>
+          <w:tcPr>
+            <w:tcW w:w="0" w:type="auto"/>
+          </w:tcPr>
+          <w:p>
+            <w:pPr>
+              <w:spacing w:before="0" w:after="60"/>
+            </w:pPr>
+          </w:p>
+        </w:tc>
+      </w:tr>
+    </w:tbl>
+    <w:p>
+      <w:pPr>
+        <w:rPr>
+          <w:lang w:val="en-GB"/>
+        </w:rPr>
+      </w:pPr>
+    </w:p>
+    <w:p>
+      <w:pPr>
+        <w:rPr>
+          <w:lang w:val="en-GB"/>
+        </w:rPr>
+      </w:pPr>
+    </w:p>
+    <w:tbl>
+      <w:tblPr>
+        <w:tblW w:w="0" w:type="pct"/>
+        <w:tblLook w:val="07E0" w:firstRow="1" w:lastRow="1" w:firstColumn="1" w:lastColumn="1" w:noHBand="1" w:noVBand="1"/>
+      </w:tblPr>
+      <w:tblGrid>
+        <w:gridCol w:w="627"/>
+        <w:gridCol w:w="6565"/>
+        <w:gridCol w:w="402"/>
+        <w:gridCol w:w="402"/>
+        <w:gridCol w:w="402"/>
+        <w:gridCol w:w="622"/>
+      </w:tblGrid>
+      <w:tr>
+        <w:trPr>
+          <w:cantSplit/>
+          <w:tblHeader/>
+        </w:trPr>
+        <w:tc>
+          <w:tcPr>
+            <w:tcW w:w="0" w:type="auto"/>
+            <w:tcBorders>
+              <w:bottom w:val="single" w:sz="0" w:space="0" w:color="auto"/>
+            </w:tcBorders>
+            <w:vAlign w:val="bottom"/>
+          </w:tcPr>
+          <w:p>
+            <w:pPr>
+              <w:jc w:val="center"/>
+            </w:pPr>
+            <w:r>
+              <w:t>#</w:t>
+            </w:r>
+          </w:p>
+        </w:tc>
+        <w:tc>
+          <w:tcPr>
+            <w:tcW w:w="0" w:type="auto"/>
+            <w:tcBorders>
+              <w:bottom w:val="single" w:sz="0" w:space="0" w:color="auto"/>
+            </w:tcBorders>
+            <w:vAlign w:val="bottom"/>
+          </w:tcPr>
+          <w:p>
+            <w:r>
+              <w:t>Description</w:t>
+            </w:r>
+          </w:p>
+        </w:tc>
+        <w:tc>
+          <w:tcPr>
+            <w:tcW w:w="0" w:type="auto"/>
+            <w:tcBorders>
+              <w:bottom w:val="single" w:sz="0" w:space="0" w:color="auto"/>
+            </w:tcBorders>
+            <w:vAlign w:val="bottom"/>
+          </w:tcPr>
+          <w:p>
+            <w:pPr>
+              <w:jc w:val="center"/>
+            </w:pPr>
+            <w:r>
+              <w:t>L1</w:t>
+            </w:r>
+          </w:p>
+        </w:tc>
+        <w:tc>
+          <w:tcPr>
+            <w:tcW w:w="0" w:type="auto"/>
+            <w:tcBorders>
+              <w:bottom w:val="single" w:sz="0" w:space="0" w:color="auto"/>
+            </w:tcBorders>
+            <w:vAlign w:val="bottom"/>
+          </w:tcPr>
+          <w:p>
+            <w:pPr>
+              <w:jc w:val="center"/>
+            </w:pPr>
+            <w:r>
+              <w:t>L2</w:t>
+            </w:r>
+          </w:p>
+        </w:tc>
+        <w:tc>
+          <w:tcPr>
+            <w:tcW w:w="0" w:type="auto"/>
+            <w:tcBorders>
+              <w:bottom w:val="single" w:sz="0" w:space="0" w:color="auto"/>
+            </w:tcBorders>
+            <w:vAlign w:val="bottom"/>
+          </w:tcPr>
+          <w:p>
+            <w:pPr>
+              <w:jc w:val="center"/>
+            </w:pPr>
+            <w:r>
+              <w:t>L3</w:t>
+            </w:r>
+          </w:p>
+        </w:tc>
+        <w:tc>
+          <w:tcPr>
+            <w:tcW w:w="0" w:type="auto"/>
+            <w:tcBorders>
+              <w:bottom w:val="single" w:sz="0" w:space="0" w:color="auto"/>
+            </w:tcBorders>
+            <w:vAlign w:val="bottom"/>
+          </w:tcPr>
+          <w:p>
+            <w:pPr>
+              <w:jc w:val="center"/>
+            </w:pPr>
+            <w:r>
+              <w:t>CWE</w:t>
+            </w:r>
+          </w:p>
+        </w:tc>
+      </w:tr>
+      <w:tr>
+        <w:trPr>
+          <w:cantSplit/>
+        </w:trPr>
+        <w:tc>
+          <w:tcPr>
+            <w:tcW w:w="0" w:type="auto"/>
+          </w:tcPr>
+          <w:p>
+            <w:pPr>
+              <w:jc w:val="center"/>
+            </w:pPr>
+            <w:r>
+              <w:rPr>
+                <w:b/>
+              </w:rPr>
+              <w:t>1.1.1</w:t>
+            </w:r>
+          </w:p>
+        </w:tc>
+        <w:tc>
+          <w:tcPr>
+            <w:tcW w:w="0" w:type="auto"/>
+          </w:tcPr>
+          <w:p>
+            <w:r>
+              <w:t>Verify the use of a secure software development lifecycle that addresses security in all stages of development. (</w:t>
+            </w:r>
+            <w:hyperlink r:id="rId8" w:anchor="div-numbering">
+              <w:r>
+                <w:rPr>
+                  <w:rStyle w:val="Hyperlink"/>
+                </w:rPr>
+                <w:t>C1</w:t>
+              </w:r>
+            </w:hyperlink>
+            <w:r>
+              <w:t>)</w:t>
+            </w:r>
+          </w:p>
+        </w:tc>
+        <w:tc>
+          <w:tcPr>
+            <w:tcW w:w="0" w:type="auto"/>
+          </w:tcPr>
+          <w:p/>
+        </w:tc>
+        <w:tc>
+          <w:tcPr>
+            <w:tcW w:w="0" w:type="auto"/>
+          </w:tcPr>
+          <w:p>
+            <w:pPr>
+              <w:jc w:val="center"/>
+            </w:pPr>
+            <w:r>
+              <w:t>✓</w:t>
+            </w:r>
+          </w:p>
+        </w:tc>
+        <w:tc>
+          <w:tcPr>
+            <w:tcW w:w="0" w:type="auto"/>
+          </w:tcPr>
+          <w:p>
+            <w:pPr>
+              <w:jc w:val="center"/>
+            </w:pPr>
+            <w:r>
+              <w:t>✓</w:t>
+            </w:r>
+          </w:p>
+        </w:tc>
+        <w:tc>
+          <w:tcPr>
+            <w:tcW w:w="0" w:type="auto"/>
+          </w:tcPr>
+          <w:p/>
+        </w:tc>
+      </w:tr>
+      <w:tr>
+        <w:trPr>
+          <w:cantSplit/>
+        </w:trPr>
+        <w:tc>
+          <w:tcPr>
+            <w:tcW w:w="0" w:type="auto"/>
+          </w:tcPr>
+          <w:p>
+            <w:pPr>
+              <w:jc w:val="center"/>
+            </w:pPr>
+            <w:r>
+              <w:rPr>
+                <w:b/>
+              </w:rPr>
+              <w:t>1.1.2</w:t>
+            </w:r>
+          </w:p>
+        </w:tc>
+        <w:tc>
+          <w:tcPr>
+            <w:tcW w:w="0" w:type="auto"/>
+          </w:tcPr>
+          <w:p>
+            <w:r>
+              <w:t xml:space="preserve">Verify the use of threat </w:t>
+            </w:r>
+            <w:proofErr w:type="spellStart"/>
+            <w:r>
+              <w:t>modeling</w:t>
+            </w:r>
+            <w:proofErr w:type="spellEnd"/>
+            <w:r>
+              <w:t xml:space="preserve"> for every design change or sprint planning to identify threats, plan for countermeasures, facilitate appropriate risk responses, and guide security testing.</w:t>
+            </w:r>
+          </w:p>
+        </w:tc>
+        <w:tc>
+          <w:tcPr>
+            <w:tcW w:w="0" w:type="auto"/>
+          </w:tcPr>
+          <w:p/>
+        </w:tc>
+        <w:tc>
+          <w:tcPr>
+            <w:tcW w:w="0" w:type="auto"/>
+          </w:tcPr>
+          <w:p>
+            <w:pPr>
+              <w:jc w:val="center"/>
+            </w:pPr>
+            <w:r>
+              <w:t>✓</w:t>
+            </w:r>
+          </w:p>
+        </w:tc>
+        <w:tc>
+          <w:tcPr>
+            <w:tcW w:w="0" w:type="auto"/>
+          </w:tcPr>
+          <w:p>
+            <w:pPr>
+              <w:jc w:val="center"/>
+            </w:pPr>
+            <w:r>
+              <w:t>✓</w:t>
+            </w:r>
+          </w:p>
+        </w:tc>
+        <w:tc>
+          <w:tcPr>
+            <w:tcW w:w="0" w:type="auto"/>
+          </w:tcPr>
+          <w:p>
+            <w:pPr>
+              <w:jc w:val="center"/>
+            </w:pPr>
+            <w:r>
+              <w:t>1053</w:t>
+            </w:r>
+          </w:p>
+        </w:tc>
+      </w:tr>
+      <w:tr>
+        <w:trPr>
+          <w:cantSplit/>
+        </w:trPr>
+        <w:tc>
+          <w:tcPr>
+            <w:tcW w:w="0" w:type="auto"/>
+          </w:tcPr>
+          <w:p>
+            <w:pPr>
+              <w:jc w:val="center"/>
+            </w:pPr>
+            <w:r>
+              <w:rPr>
+                <w:b/>
+              </w:rPr>
+              <w:t>1.1.3</w:t>
+            </w:r>
+          </w:p>
+        </w:tc>
+        <w:tc>
+          <w:tcPr>
+            <w:tcW w:w="0" w:type="auto"/>
+          </w:tcPr>
+          <w:p>
+            <w:r>
+              <w:t>Verify that all user stories and features contain functional security constraints, such as "As a user, I should be able to view and edit my profile. I should not be able to view or edit anyone else's profile"</w:t>
+            </w:r>
+          </w:p>
+        </w:tc>
+        <w:tc>
+          <w:tcPr>
+            <w:tcW w:w="0" w:type="auto"/>
+          </w:tcPr>
+          <w:p/>
+        </w:tc>
+        <w:tc>
+          <w:tcPr>
+            <w:tcW w:w="0" w:type="auto"/>
+          </w:tcPr>
+          <w:p>
+            <w:pPr>
+              <w:jc w:val="center"/>
+            </w:pPr>
+            <w:r>
+              <w:t>✓</w:t>
+            </w:r>
+          </w:p>
+        </w:tc>
+        <w:tc>
+          <w:tcPr>
+            <w:tcW w:w="0" w:type="auto"/>
+          </w:tcPr>
+          <w:p>
+            <w:pPr>
+              <w:jc w:val="center"/>
+            </w:pPr>
+            <w:r>
+              <w:t>✓</w:t>
+            </w:r>
+          </w:p>
+        </w:tc>
+        <w:tc>
+          <w:tcPr>
+            <w:tcW w:w="0" w:type="auto"/>
+          </w:tcPr>
+          <w:p>
+            <w:pPr>
+              <w:jc w:val="center"/>
+            </w:pPr>
+            <w:r>
+              <w:t>1110</w:t>
+            </w:r>
+          </w:p>
+        </w:tc>
+      </w:tr>
+      <w:tr>
+        <w:trPr>
+          <w:cantSplit/>
+        </w:trPr>
+        <w:tc>
+          <w:tcPr>
+            <w:tcW w:w="0" w:type="auto"/>
+          </w:tcPr>
+          <w:p>
+            <w:pPr>
+              <w:jc w:val="center"/>
+            </w:pPr>
+            <w:r>
+              <w:rPr>
+                <w:b/>
+              </w:rPr>
+              <w:t>1.1.4</w:t>
+            </w:r>
+          </w:p>
+        </w:tc>
+        <w:tc>
+          <w:tcPr>
+            <w:tcW w:w="0" w:type="auto"/>
+          </w:tcPr>
+          <w:p>
+            <w:r>
+              <w:t>Verify documentation and justification of all the application's trust boundaries, components, and significant data flows.</w:t>
+            </w:r>
+          </w:p>
+        </w:tc>
+        <w:tc>
+          <w:tcPr>
+            <w:tcW w:w="0" w:type="auto"/>
+          </w:tcPr>
+          <w:p/>
+        </w:tc>
+        <w:tc>
+          <w:tcPr>
+            <w:tcW w:w="0" w:type="auto"/>
+          </w:tcPr>
+          <w:p>
+            <w:pPr>
+              <w:jc w:val="center"/>
+            </w:pPr>
+            <w:r>
+              <w:t>✓</w:t>
+            </w:r>
+          </w:p>
+        </w:tc>
+        <w:tc>
+          <w:tcPr>
+            <w:tcW w:w="0" w:type="auto"/>
+          </w:tcPr>
+          <w:p>
+            <w:pPr>
+              <w:jc w:val="center"/>
+            </w:pPr>
+            <w:r>
+              <w:t>✓</w:t>
+            </w:r>
+          </w:p>
+        </w:tc>
+        <w:tc>
+          <w:tcPr>
+            <w:tcW w:w="0" w:type="auto"/>
+          </w:tcPr>
+          <w:p>
+            <w:pPr>
+              <w:jc w:val="center"/>
+            </w:pPr>
+            <w:r>
+              <w:t>1059</w:t>
+            </w:r>
+          </w:p>
+        </w:tc>
+      </w:tr>
+      <w:tr>
+        <w:trPr>
+          <w:cantSplit/>
+        </w:trPr>
+        <w:tc>
+          <w:tcPr>
+            <w:tcW w:w="0" w:type="auto"/>
+          </w:tcPr>
+          <w:p>
+            <w:pPr>
+              <w:jc w:val="center"/>
+            </w:pPr>
+            <w:r>
+              <w:rPr>
+                <w:b/>
+              </w:rPr>
+              <w:t>1.1.5</w:t>
+            </w:r>
+          </w:p>
+        </w:tc>
+        <w:tc>
+          <w:tcPr>
+            <w:tcW w:w="0" w:type="auto"/>
+          </w:tcPr>
+          <w:p>
+            <w:r>
+              <w:t>Verify definition and security analysis of the application's high-level architecture and all connected remote services. (</w:t>
+            </w:r>
+            <w:hyperlink r:id="rId9" w:anchor="div-numbering">
+              <w:r>
+                <w:rPr>
+                  <w:rStyle w:val="Hyperlink"/>
+                </w:rPr>
+                <w:t>C1</w:t>
+              </w:r>
+            </w:hyperlink>
+            <w:r>
+              <w:t>)</w:t>
+            </w:r>
+          </w:p>
+        </w:tc>
+        <w:tc>
+          <w:tcPr>
+            <w:tcW w:w="0" w:type="auto"/>
+          </w:tcPr>
+          <w:p/>
+        </w:tc>
+        <w:tc>
+          <w:tcPr>
+            <w:tcW w:w="0" w:type="auto"/>
+          </w:tcPr>
+          <w:p>
+            <w:pPr>
+              <w:jc w:val="center"/>
+            </w:pPr>
+            <w:r>
+              <w:t>✓</w:t>
+            </w:r>
+          </w:p>
+        </w:tc>
+        <w:tc>
+          <w:tcPr>
+            <w:tcW w:w="0" w:type="auto"/>
+          </w:tcPr>
+          <w:p>
+            <w:pPr>
+              <w:jc w:val="center"/>
+            </w:pPr>
+            <w:r>
+              <w:t>✓</w:t>
+            </w:r>
+          </w:p>
+        </w:tc>
+        <w:tc>
+          <w:tcPr>
+            <w:tcW w:w="0" w:type="auto"/>
+          </w:tcPr>
+          <w:p>
+            <w:pPr>
+              <w:jc w:val="center"/>
+            </w:pPr>
+            <w:r>
+              <w:t>1059</w:t>
+            </w:r>
+          </w:p>
+        </w:tc>
+      </w:tr>
+      <w:tr>
+        <w:trPr>
+          <w:cantSplit/>
+        </w:trPr>
+        <w:tc>
+          <w:tcPr>
+            <w:tcW w:w="0" w:type="auto"/>
+          </w:tcPr>
+          <w:p>
+            <w:pPr>
+              <w:jc w:val="center"/>
+            </w:pPr>
+            <w:r>
+              <w:rPr>
+                <w:b/>
+              </w:rPr>
+              <w:t>1.1.6</w:t>
+            </w:r>
+          </w:p>
+        </w:tc>
+        <w:tc>
+          <w:tcPr>
+            <w:tcW w:w="0" w:type="auto"/>
+          </w:tcPr>
+          <w:p>
+            <w:r>
+              <w:t>Verify implementation of centralized, simple (economy of design), vetted, secure, and reusable security controls to avoid duplicate, missing, ineffective, or insecure controls. (</w:t>
+            </w:r>
+            <w:hyperlink r:id="rId10" w:anchor="div-numbering">
+              <w:r>
+                <w:rPr>
+                  <w:rStyle w:val="Hyperlink"/>
+                </w:rPr>
+                <w:t>C10</w:t>
+              </w:r>
+            </w:hyperlink>
+            <w:r>
+              <w:t>)</w:t>
+            </w:r>
+          </w:p>
+        </w:tc>
+        <w:tc>
+          <w:tcPr>
+            <w:tcW w:w="0" w:type="auto"/>
+          </w:tcPr>
+          <w:p/>
+        </w:tc>
+        <w:tc>
+          <w:tcPr>
+            <w:tcW w:w="0" w:type="auto"/>
+          </w:tcPr>
+          <w:p>
+            <w:pPr>
+              <w:jc w:val="center"/>
+            </w:pPr>
+            <w:r>
+              <w:t>✓</w:t>
+            </w:r>
+          </w:p>
+        </w:tc>
+        <w:tc>
+          <w:tcPr>
+            <w:tcW w:w="0" w:type="auto"/>
+          </w:tcPr>
+          <w:p>
+            <w:pPr>
+              <w:jc w:val="center"/>
+            </w:pPr>
+            <w:r>
+              <w:t>✓</w:t>
+            </w:r>
+          </w:p>
+        </w:tc>
+        <w:tc>
+          <w:tcPr>
+            <w:tcW w:w="0" w:type="auto"/>
+          </w:tcPr>
+          <w:p>
+            <w:pPr>
+              <w:jc w:val="center"/>
+            </w:pPr>
+            <w:r>
+              <w:t>637</w:t>
+            </w:r>
+          </w:p>
+        </w:tc>
+      </w:tr>
+      <w:tr>
+        <w:trPr>
+          <w:cantSplit/>
+        </w:trPr>
+        <w:tc>
+          <w:tcPr>
+            <w:tcW w:w="0" w:type="auto"/>
+          </w:tcPr>
+          <w:p>
+            <w:pPr>
+              <w:jc w:val="center"/>
+            </w:pPr>
+            <w:r>
+              <w:rPr>
+                <w:b/>
+              </w:rPr>
+              <w:t>1.1.7</w:t>
+            </w:r>
+          </w:p>
+        </w:tc>
+        <w:tc>
+          <w:tcPr>
+            <w:tcW w:w="0" w:type="auto"/>
+          </w:tcPr>
+          <w:p>
+            <w:r>
+              <w:t>Verify availability of a secure coding checklist, security requirements, guideline, or policy to all developers and testers.</w:t>
+            </w:r>
+          </w:p>
+        </w:tc>
+        <w:tc>
+          <w:tcPr>
+            <w:tcW w:w="0" w:type="auto"/>
+          </w:tcPr>
+          <w:p/>
+        </w:tc>
+        <w:tc>
+          <w:tcPr>
+            <w:tcW w:w="0" w:type="auto"/>
+          </w:tcPr>
+          <w:p>
+            <w:pPr>
+              <w:jc w:val="center"/>
+            </w:pPr>
+            <w:r>
+              <w:t>✓</w:t>
+            </w:r>
+          </w:p>
+        </w:tc>
+        <w:tc>
+          <w:tcPr>
+            <w:tcW w:w="0" w:type="auto"/>
+          </w:tcPr>
+          <w:p>
+            <w:pPr>
+              <w:jc w:val="center"/>
+            </w:pPr>
+            <w:r>
+              <w:t>✓</w:t>
+            </w:r>
+          </w:p>
+        </w:tc>
+        <w:tc>
+          <w:tcPr>
+            <w:tcW w:w="0" w:type="auto"/>
+          </w:tcPr>
+          <w:p>
+            <w:pPr>
+              <w:jc w:val="center"/>
+            </w:pPr>
+            <w:r>
+              <w:t>637</w:t>
+            </w:r>
+          </w:p>
+        </w:tc>
+      </w:tr>
+    </w:tbl>
+    <w:p>
+      <w:pPr>
+        <w:rPr>
+          <w:lang w:val="en-GB"/>
+        </w:rPr>
+      </w:pPr>
+    </w:p>
     <w:sectPr>
-      <w:headerReference w:type="even" r:id="rId8"/>
-      <w:headerReference w:type="default" r:id="rId9"/>
-      <w:footerReference w:type="even" r:id="rId10"/>
-      <w:footerReference w:type="default" r:id="rId11"/>
-      <w:headerReference w:type="first" r:id="rId12"/>
-      <w:footerReference w:type="first" r:id="rId13"/>
+      <w:headerReference w:type="even" r:id="rId11"/>
+      <w:headerReference w:type="default" r:id="rId12"/>
+      <w:footerReference w:type="even" r:id="rId13"/>
+      <w:footerReference w:type="default" r:id="rId14"/>
+      <w:headerReference w:type="first" r:id="rId15"/>
+      <w:footerReference w:type="first" r:id="rId16"/>
       <w:pgSz w:w="11900" w:h="16840"/>
       <w:pgMar w:top="1440" w:right="1440" w:bottom="1440" w:left="1440" w:header="708" w:footer="708" w:gutter="0"/>
       <w:cols w:space="708"/>
@@ -5071,16 +6642,14 @@
     <w:autoRedefine/>
     <w:uiPriority w:val="39"/>
     <w:unhideWhenUsed/>
-    <w:rsid w:val="008D156C"/>
+    <w:rsid w:val="00616E23"/>
     <w:pPr>
       <w:spacing w:before="240"/>
     </w:pPr>
     <w:rPr>
+      <w:rFonts w:cstheme="minorHAnsi"/>
       <w:b/>
-      <w:caps/>
-      <w:sz w:val="22"/>
-      <w:szCs w:val="22"/>
-      <w:u w:val="single"/>
+      <w:bCs/>
     </w:rPr>
   </w:style>
   <w:style w:type="paragraph" w:styleId="TOC2">
@@ -5090,15 +6659,16 @@
     <w:autoRedefine/>
     <w:uiPriority w:val="39"/>
     <w:unhideWhenUsed/>
-    <w:rsid w:val="008D156C"/>
+    <w:rsid w:val="00616E23"/>
     <w:pPr>
-      <w:spacing w:before="0" w:after="0"/>
+      <w:spacing w:before="120" w:after="0"/>
+      <w:ind w:left="198"/>
     </w:pPr>
     <w:rPr>
-      <w:b/>
-      <w:smallCaps/>
-      <w:sz w:val="22"/>
-      <w:szCs w:val="22"/>
+      <w:rFonts w:cstheme="minorHAnsi"/>
+      <w:i/>
+      <w:iCs/>
+      <w:szCs w:val="20"/>
     </w:rPr>
   </w:style>
   <w:style w:type="paragraph" w:styleId="TOC3">
@@ -5108,14 +6678,14 @@
     <w:autoRedefine/>
     <w:uiPriority w:val="39"/>
     <w:unhideWhenUsed/>
-    <w:rsid w:val="008D156C"/>
+    <w:rsid w:val="00616E23"/>
     <w:pPr>
       <w:spacing w:before="0" w:after="0"/>
+      <w:ind w:left="400"/>
     </w:pPr>
     <w:rPr>
-      <w:smallCaps/>
-      <w:sz w:val="22"/>
-      <w:szCs w:val="22"/>
+      <w:rFonts w:cstheme="minorHAnsi"/>
+      <w:szCs w:val="20"/>
     </w:rPr>
   </w:style>
   <w:style w:type="paragraph" w:styleId="TOC4">
@@ -5128,10 +6698,12 @@
     <w:rsid w:val="008D156C"/>
     <w:pPr>
       <w:spacing w:before="0" w:after="0"/>
+      <w:ind w:left="600"/>
     </w:pPr>
     <w:rPr>
-      <w:sz w:val="22"/>
-      <w:szCs w:val="22"/>
+      <w:rFonts w:cstheme="minorHAnsi"/>
+      <w:sz w:val="18"/>
+      <w:szCs w:val="21"/>
     </w:rPr>
   </w:style>
   <w:style w:type="paragraph" w:styleId="TOC5">
@@ -5144,10 +6716,12 @@
     <w:rsid w:val="008D156C"/>
     <w:pPr>
       <w:spacing w:before="0" w:after="0"/>
+      <w:ind w:left="800"/>
     </w:pPr>
     <w:rPr>
-      <w:sz w:val="22"/>
-      <w:szCs w:val="22"/>
+      <w:rFonts w:cstheme="minorHAnsi"/>
+      <w:sz w:val="18"/>
+      <w:szCs w:val="21"/>
     </w:rPr>
   </w:style>
   <w:style w:type="paragraph" w:styleId="TOC6">
@@ -5160,10 +6734,12 @@
     <w:rsid w:val="008D156C"/>
     <w:pPr>
       <w:spacing w:before="0" w:after="0"/>
+      <w:ind w:left="1000"/>
     </w:pPr>
     <w:rPr>
-      <w:sz w:val="22"/>
-      <w:szCs w:val="22"/>
+      <w:rFonts w:cstheme="minorHAnsi"/>
+      <w:sz w:val="18"/>
+      <w:szCs w:val="21"/>
     </w:rPr>
   </w:style>
   <w:style w:type="paragraph" w:styleId="TOC7">
@@ -5176,10 +6752,12 @@
     <w:rsid w:val="008D156C"/>
     <w:pPr>
       <w:spacing w:before="0" w:after="0"/>
+      <w:ind w:left="1200"/>
     </w:pPr>
     <w:rPr>
-      <w:sz w:val="22"/>
-      <w:szCs w:val="22"/>
+      <w:rFonts w:cstheme="minorHAnsi"/>
+      <w:sz w:val="18"/>
+      <w:szCs w:val="21"/>
     </w:rPr>
   </w:style>
   <w:style w:type="paragraph" w:styleId="TOC8">
@@ -5192,10 +6770,12 @@
     <w:rsid w:val="008D156C"/>
     <w:pPr>
       <w:spacing w:before="0" w:after="0"/>
+      <w:ind w:left="1400"/>
     </w:pPr>
     <w:rPr>
-      <w:sz w:val="22"/>
-      <w:szCs w:val="22"/>
+      <w:rFonts w:cstheme="minorHAnsi"/>
+      <w:sz w:val="18"/>
+      <w:szCs w:val="21"/>
     </w:rPr>
   </w:style>
   <w:style w:type="paragraph" w:styleId="TOC9">
@@ -5208,10 +6788,12 @@
     <w:rsid w:val="008D156C"/>
     <w:pPr>
       <w:spacing w:before="0" w:after="0"/>
+      <w:ind w:left="1600"/>
     </w:pPr>
     <w:rPr>
-      <w:sz w:val="22"/>
-      <w:szCs w:val="22"/>
+      <w:rFonts w:cstheme="minorHAnsi"/>
+      <w:sz w:val="18"/>
+      <w:szCs w:val="21"/>
     </w:rPr>
   </w:style>
   <w:style w:type="character" w:customStyle="1" w:styleId="Heading2Char">

</xml_diff>

<commit_message>
Remove extra details from template
</commit_message>
<xml_diff>
--- a/4.0/templates/reference.docx
+++ b/4.0/templates/reference.docx
@@ -316,558 +316,6 @@
         </w:rPr>
       </w:pPr>
     </w:p>
-    <w:tbl>
-      <w:tblPr>
-        <w:tblW w:w="0" w:type="pct"/>
-        <w:tblLook w:val="07C0" w:firstRow="0" w:lastRow="1" w:firstColumn="1" w:lastColumn="1" w:noHBand="1" w:noVBand="1"/>
-      </w:tblPr>
-      <w:tblGrid>
-        <w:gridCol w:w="513"/>
-        <w:gridCol w:w="533"/>
-        <w:gridCol w:w="533"/>
-        <w:gridCol w:w="533"/>
-        <w:gridCol w:w="513"/>
-      </w:tblGrid>
-      <w:tr>
-        <w:tc>
-          <w:tcPr>
-            <w:tcW w:w="0" w:type="auto"/>
-          </w:tcPr>
-          <w:p>
-            <w:pPr>
-              <w:spacing w:before="0" w:after="60" w:line="240" w:lineRule="auto"/>
-            </w:pPr>
-            <w:proofErr w:type="spellStart"/>
-            <w:r>
-              <w:t>ada</w:t>
-            </w:r>
-            <w:proofErr w:type="spellEnd"/>
-          </w:p>
-        </w:tc>
-        <w:tc>
-          <w:tcPr>
-            <w:tcW w:w="0" w:type="auto"/>
-          </w:tcPr>
-          <w:p>
-            <w:pPr>
-              <w:spacing w:before="0" w:after="60" w:line="240" w:lineRule="auto"/>
-            </w:pPr>
-            <w:r>
-              <w:t>Ada</w:t>
-            </w:r>
-          </w:p>
-        </w:tc>
-        <w:tc>
-          <w:tcPr>
-            <w:tcW w:w="0" w:type="auto"/>
-          </w:tcPr>
-          <w:p>
-            <w:pPr>
-              <w:spacing w:before="0" w:after="60" w:line="240" w:lineRule="auto"/>
-            </w:pPr>
-            <w:r>
-              <w:t>Ada</w:t>
-            </w:r>
-          </w:p>
-        </w:tc>
-        <w:tc>
-          <w:tcPr>
-            <w:tcW w:w="0" w:type="auto"/>
-          </w:tcPr>
-          <w:p>
-            <w:pPr>
-              <w:spacing w:before="0" w:after="60" w:line="240" w:lineRule="auto"/>
-            </w:pPr>
-            <w:r>
-              <w:t>Ada</w:t>
-            </w:r>
-          </w:p>
-        </w:tc>
-        <w:tc>
-          <w:tcPr>
-            <w:tcW w:w="0" w:type="auto"/>
-          </w:tcPr>
-          <w:p>
-            <w:pPr>
-              <w:spacing w:before="0" w:after="60" w:line="240" w:lineRule="auto"/>
-            </w:pPr>
-            <w:proofErr w:type="spellStart"/>
-            <w:r>
-              <w:t>ada</w:t>
-            </w:r>
-            <w:proofErr w:type="spellEnd"/>
-          </w:p>
-        </w:tc>
-      </w:tr>
-      <w:tr>
-        <w:tc>
-          <w:tcPr>
-            <w:tcW w:w="0" w:type="auto"/>
-          </w:tcPr>
-          <w:p>
-            <w:pPr>
-              <w:spacing w:before="0" w:after="60"/>
-            </w:pPr>
-          </w:p>
-        </w:tc>
-        <w:tc>
-          <w:tcPr>
-            <w:tcW w:w="0" w:type="auto"/>
-          </w:tcPr>
-          <w:p>
-            <w:pPr>
-              <w:spacing w:before="0" w:after="60"/>
-            </w:pPr>
-          </w:p>
-        </w:tc>
-        <w:tc>
-          <w:tcPr>
-            <w:tcW w:w="0" w:type="auto"/>
-          </w:tcPr>
-          <w:p>
-            <w:pPr>
-              <w:spacing w:before="0" w:after="60"/>
-            </w:pPr>
-          </w:p>
-        </w:tc>
-        <w:tc>
-          <w:tcPr>
-            <w:tcW w:w="0" w:type="auto"/>
-          </w:tcPr>
-          <w:p>
-            <w:pPr>
-              <w:spacing w:before="0" w:after="60"/>
-            </w:pPr>
-          </w:p>
-        </w:tc>
-        <w:tc>
-          <w:tcPr>
-            <w:tcW w:w="0" w:type="auto"/>
-          </w:tcPr>
-          <w:p>
-            <w:pPr>
-              <w:spacing w:before="0" w:after="60"/>
-            </w:pPr>
-          </w:p>
-        </w:tc>
-      </w:tr>
-      <w:tr>
-        <w:tc>
-          <w:tcPr>
-            <w:tcW w:w="0" w:type="auto"/>
-          </w:tcPr>
-          <w:p>
-            <w:pPr>
-              <w:spacing w:before="0" w:after="60"/>
-            </w:pPr>
-          </w:p>
-        </w:tc>
-        <w:tc>
-          <w:tcPr>
-            <w:tcW w:w="0" w:type="auto"/>
-          </w:tcPr>
-          <w:p>
-            <w:pPr>
-              <w:spacing w:before="0" w:after="60"/>
-            </w:pPr>
-          </w:p>
-        </w:tc>
-        <w:tc>
-          <w:tcPr>
-            <w:tcW w:w="0" w:type="auto"/>
-          </w:tcPr>
-          <w:p>
-            <w:pPr>
-              <w:spacing w:before="0" w:after="60"/>
-            </w:pPr>
-          </w:p>
-        </w:tc>
-        <w:tc>
-          <w:tcPr>
-            <w:tcW w:w="0" w:type="auto"/>
-          </w:tcPr>
-          <w:p>
-            <w:pPr>
-              <w:spacing w:before="0" w:after="60"/>
-            </w:pPr>
-          </w:p>
-        </w:tc>
-        <w:tc>
-          <w:tcPr>
-            <w:tcW w:w="0" w:type="auto"/>
-          </w:tcPr>
-          <w:p>
-            <w:pPr>
-              <w:spacing w:before="0" w:after="60"/>
-            </w:pPr>
-          </w:p>
-        </w:tc>
-      </w:tr>
-      <w:tr>
-        <w:tc>
-          <w:tcPr>
-            <w:tcW w:w="0" w:type="auto"/>
-          </w:tcPr>
-          <w:p>
-            <w:pPr>
-              <w:spacing w:before="0" w:after="60"/>
-            </w:pPr>
-          </w:p>
-        </w:tc>
-        <w:tc>
-          <w:tcPr>
-            <w:tcW w:w="0" w:type="auto"/>
-          </w:tcPr>
-          <w:p>
-            <w:pPr>
-              <w:spacing w:before="0" w:after="60"/>
-            </w:pPr>
-          </w:p>
-        </w:tc>
-        <w:tc>
-          <w:tcPr>
-            <w:tcW w:w="0" w:type="auto"/>
-          </w:tcPr>
-          <w:p>
-            <w:pPr>
-              <w:spacing w:before="0" w:after="60"/>
-            </w:pPr>
-          </w:p>
-        </w:tc>
-        <w:tc>
-          <w:tcPr>
-            <w:tcW w:w="0" w:type="auto"/>
-          </w:tcPr>
-          <w:p>
-            <w:pPr>
-              <w:spacing w:before="0" w:after="60"/>
-            </w:pPr>
-          </w:p>
-        </w:tc>
-        <w:tc>
-          <w:tcPr>
-            <w:tcW w:w="0" w:type="auto"/>
-          </w:tcPr>
-          <w:p>
-            <w:pPr>
-              <w:spacing w:before="0" w:after="60"/>
-            </w:pPr>
-          </w:p>
-        </w:tc>
-      </w:tr>
-      <w:tr>
-        <w:tc>
-          <w:tcPr>
-            <w:tcW w:w="0" w:type="auto"/>
-          </w:tcPr>
-          <w:p>
-            <w:pPr>
-              <w:spacing w:before="0" w:after="60"/>
-            </w:pPr>
-          </w:p>
-        </w:tc>
-        <w:tc>
-          <w:tcPr>
-            <w:tcW w:w="0" w:type="auto"/>
-          </w:tcPr>
-          <w:p>
-            <w:pPr>
-              <w:spacing w:before="0" w:after="60"/>
-            </w:pPr>
-          </w:p>
-        </w:tc>
-        <w:tc>
-          <w:tcPr>
-            <w:tcW w:w="0" w:type="auto"/>
-          </w:tcPr>
-          <w:p>
-            <w:pPr>
-              <w:spacing w:before="0" w:after="60"/>
-            </w:pPr>
-          </w:p>
-        </w:tc>
-        <w:tc>
-          <w:tcPr>
-            <w:tcW w:w="0" w:type="auto"/>
-          </w:tcPr>
-          <w:p>
-            <w:pPr>
-              <w:spacing w:before="0" w:after="60"/>
-            </w:pPr>
-          </w:p>
-        </w:tc>
-        <w:tc>
-          <w:tcPr>
-            <w:tcW w:w="0" w:type="auto"/>
-          </w:tcPr>
-          <w:p>
-            <w:pPr>
-              <w:spacing w:before="0" w:after="60"/>
-            </w:pPr>
-          </w:p>
-        </w:tc>
-      </w:tr>
-      <w:tr>
-        <w:tc>
-          <w:tcPr>
-            <w:tcW w:w="0" w:type="auto"/>
-          </w:tcPr>
-          <w:p>
-            <w:pPr>
-              <w:spacing w:before="0" w:after="60"/>
-            </w:pPr>
-          </w:p>
-        </w:tc>
-        <w:tc>
-          <w:tcPr>
-            <w:tcW w:w="0" w:type="auto"/>
-          </w:tcPr>
-          <w:p>
-            <w:pPr>
-              <w:spacing w:before="0" w:after="60"/>
-            </w:pPr>
-          </w:p>
-        </w:tc>
-        <w:tc>
-          <w:tcPr>
-            <w:tcW w:w="0" w:type="auto"/>
-          </w:tcPr>
-          <w:p>
-            <w:pPr>
-              <w:spacing w:before="0" w:after="60"/>
-            </w:pPr>
-          </w:p>
-        </w:tc>
-        <w:tc>
-          <w:tcPr>
-            <w:tcW w:w="0" w:type="auto"/>
-          </w:tcPr>
-          <w:p>
-            <w:pPr>
-              <w:spacing w:before="0" w:after="60"/>
-            </w:pPr>
-          </w:p>
-        </w:tc>
-        <w:tc>
-          <w:tcPr>
-            <w:tcW w:w="0" w:type="auto"/>
-          </w:tcPr>
-          <w:p>
-            <w:pPr>
-              <w:spacing w:before="0" w:after="60"/>
-            </w:pPr>
-          </w:p>
-        </w:tc>
-      </w:tr>
-      <w:tr>
-        <w:tc>
-          <w:tcPr>
-            <w:tcW w:w="0" w:type="auto"/>
-          </w:tcPr>
-          <w:p>
-            <w:pPr>
-              <w:spacing w:before="0" w:after="60"/>
-            </w:pPr>
-          </w:p>
-        </w:tc>
-        <w:tc>
-          <w:tcPr>
-            <w:tcW w:w="0" w:type="auto"/>
-          </w:tcPr>
-          <w:p>
-            <w:pPr>
-              <w:spacing w:before="0" w:after="60"/>
-            </w:pPr>
-          </w:p>
-        </w:tc>
-        <w:tc>
-          <w:tcPr>
-            <w:tcW w:w="0" w:type="auto"/>
-          </w:tcPr>
-          <w:p>
-            <w:pPr>
-              <w:spacing w:before="0" w:after="60"/>
-            </w:pPr>
-          </w:p>
-        </w:tc>
-        <w:tc>
-          <w:tcPr>
-            <w:tcW w:w="0" w:type="auto"/>
-          </w:tcPr>
-          <w:p>
-            <w:pPr>
-              <w:spacing w:before="0" w:after="60"/>
-            </w:pPr>
-          </w:p>
-        </w:tc>
-        <w:tc>
-          <w:tcPr>
-            <w:tcW w:w="0" w:type="auto"/>
-          </w:tcPr>
-          <w:p>
-            <w:pPr>
-              <w:spacing w:before="0" w:after="60"/>
-            </w:pPr>
-          </w:p>
-        </w:tc>
-      </w:tr>
-      <w:tr>
-        <w:tc>
-          <w:tcPr>
-            <w:tcW w:w="0" w:type="auto"/>
-          </w:tcPr>
-          <w:p>
-            <w:pPr>
-              <w:spacing w:before="0" w:after="60"/>
-            </w:pPr>
-          </w:p>
-        </w:tc>
-        <w:tc>
-          <w:tcPr>
-            <w:tcW w:w="0" w:type="auto"/>
-          </w:tcPr>
-          <w:p>
-            <w:pPr>
-              <w:spacing w:before="0" w:after="60"/>
-            </w:pPr>
-          </w:p>
-        </w:tc>
-        <w:tc>
-          <w:tcPr>
-            <w:tcW w:w="0" w:type="auto"/>
-          </w:tcPr>
-          <w:p>
-            <w:pPr>
-              <w:spacing w:before="0" w:after="60"/>
-            </w:pPr>
-          </w:p>
-        </w:tc>
-        <w:tc>
-          <w:tcPr>
-            <w:tcW w:w="0" w:type="auto"/>
-          </w:tcPr>
-          <w:p>
-            <w:pPr>
-              <w:spacing w:before="0" w:after="60"/>
-            </w:pPr>
-          </w:p>
-        </w:tc>
-        <w:tc>
-          <w:tcPr>
-            <w:tcW w:w="0" w:type="auto"/>
-          </w:tcPr>
-          <w:p>
-            <w:pPr>
-              <w:spacing w:before="0" w:after="60"/>
-            </w:pPr>
-          </w:p>
-        </w:tc>
-      </w:tr>
-      <w:tr>
-        <w:tc>
-          <w:tcPr>
-            <w:tcW w:w="0" w:type="auto"/>
-          </w:tcPr>
-          <w:p>
-            <w:pPr>
-              <w:spacing w:before="0" w:after="60"/>
-            </w:pPr>
-          </w:p>
-        </w:tc>
-        <w:tc>
-          <w:tcPr>
-            <w:tcW w:w="0" w:type="auto"/>
-          </w:tcPr>
-          <w:p>
-            <w:pPr>
-              <w:spacing w:before="0" w:after="60"/>
-            </w:pPr>
-          </w:p>
-        </w:tc>
-        <w:tc>
-          <w:tcPr>
-            <w:tcW w:w="0" w:type="auto"/>
-          </w:tcPr>
-          <w:p>
-            <w:pPr>
-              <w:spacing w:before="0" w:after="60"/>
-            </w:pPr>
-          </w:p>
-        </w:tc>
-        <w:tc>
-          <w:tcPr>
-            <w:tcW w:w="0" w:type="auto"/>
-          </w:tcPr>
-          <w:p>
-            <w:pPr>
-              <w:spacing w:before="0" w:after="60"/>
-            </w:pPr>
-          </w:p>
-        </w:tc>
-        <w:tc>
-          <w:tcPr>
-            <w:tcW w:w="0" w:type="auto"/>
-          </w:tcPr>
-          <w:p>
-            <w:pPr>
-              <w:spacing w:before="0" w:after="60"/>
-            </w:pPr>
-          </w:p>
-        </w:tc>
-      </w:tr>
-      <w:tr>
-        <w:tc>
-          <w:tcPr>
-            <w:tcW w:w="0" w:type="auto"/>
-          </w:tcPr>
-          <w:p>
-            <w:pPr>
-              <w:spacing w:before="0" w:after="60"/>
-            </w:pPr>
-          </w:p>
-        </w:tc>
-        <w:tc>
-          <w:tcPr>
-            <w:tcW w:w="0" w:type="auto"/>
-          </w:tcPr>
-          <w:p>
-            <w:pPr>
-              <w:spacing w:before="0" w:after="60"/>
-            </w:pPr>
-          </w:p>
-        </w:tc>
-        <w:tc>
-          <w:tcPr>
-            <w:tcW w:w="0" w:type="auto"/>
-          </w:tcPr>
-          <w:p>
-            <w:pPr>
-              <w:spacing w:before="0" w:after="60"/>
-            </w:pPr>
-          </w:p>
-        </w:tc>
-        <w:tc>
-          <w:tcPr>
-            <w:tcW w:w="0" w:type="auto"/>
-          </w:tcPr>
-          <w:p>
-            <w:pPr>
-              <w:spacing w:before="0" w:after="60"/>
-            </w:pPr>
-          </w:p>
-        </w:tc>
-        <w:tc>
-          <w:tcPr>
-            <w:tcW w:w="0" w:type="auto"/>
-          </w:tcPr>
-          <w:p>
-            <w:pPr>
-              <w:spacing w:before="0" w:after="60"/>
-            </w:pPr>
-          </w:p>
-        </w:tc>
-      </w:tr>
-    </w:tbl>
     <w:p>
       <w:pPr>
         <w:rPr>
@@ -882,691 +330,6 @@
         </w:rPr>
       </w:pPr>
     </w:p>
-    <w:tbl>
-      <w:tblPr>
-        <w:tblW w:w="0" w:type="pct"/>
-        <w:tblLook w:val="07E0" w:firstRow="1" w:lastRow="1" w:firstColumn="1" w:lastColumn="1" w:noHBand="1" w:noVBand="1"/>
-      </w:tblPr>
-      <w:tblGrid>
-        <w:gridCol w:w="627"/>
-        <w:gridCol w:w="6565"/>
-        <w:gridCol w:w="402"/>
-        <w:gridCol w:w="402"/>
-        <w:gridCol w:w="402"/>
-        <w:gridCol w:w="622"/>
-      </w:tblGrid>
-      <w:tr>
-        <w:trPr>
-          <w:cantSplit/>
-          <w:tblHeader/>
-        </w:trPr>
-        <w:tc>
-          <w:tcPr>
-            <w:tcW w:w="0" w:type="auto"/>
-            <w:tcBorders>
-              <w:bottom w:val="single" w:sz="0" w:space="0" w:color="auto"/>
-            </w:tcBorders>
-            <w:vAlign w:val="bottom"/>
-          </w:tcPr>
-          <w:p>
-            <w:pPr>
-              <w:jc w:val="center"/>
-            </w:pPr>
-            <w:r>
-              <w:t>#</w:t>
-            </w:r>
-          </w:p>
-        </w:tc>
-        <w:tc>
-          <w:tcPr>
-            <w:tcW w:w="0" w:type="auto"/>
-            <w:tcBorders>
-              <w:bottom w:val="single" w:sz="0" w:space="0" w:color="auto"/>
-            </w:tcBorders>
-            <w:vAlign w:val="bottom"/>
-          </w:tcPr>
-          <w:p>
-            <w:r>
-              <w:t>Description</w:t>
-            </w:r>
-          </w:p>
-        </w:tc>
-        <w:tc>
-          <w:tcPr>
-            <w:tcW w:w="0" w:type="auto"/>
-            <w:tcBorders>
-              <w:bottom w:val="single" w:sz="0" w:space="0" w:color="auto"/>
-            </w:tcBorders>
-            <w:vAlign w:val="bottom"/>
-          </w:tcPr>
-          <w:p>
-            <w:pPr>
-              <w:jc w:val="center"/>
-            </w:pPr>
-            <w:r>
-              <w:t>L1</w:t>
-            </w:r>
-          </w:p>
-        </w:tc>
-        <w:tc>
-          <w:tcPr>
-            <w:tcW w:w="0" w:type="auto"/>
-            <w:tcBorders>
-              <w:bottom w:val="single" w:sz="0" w:space="0" w:color="auto"/>
-            </w:tcBorders>
-            <w:vAlign w:val="bottom"/>
-          </w:tcPr>
-          <w:p>
-            <w:pPr>
-              <w:jc w:val="center"/>
-            </w:pPr>
-            <w:r>
-              <w:t>L2</w:t>
-            </w:r>
-          </w:p>
-        </w:tc>
-        <w:tc>
-          <w:tcPr>
-            <w:tcW w:w="0" w:type="auto"/>
-            <w:tcBorders>
-              <w:bottom w:val="single" w:sz="0" w:space="0" w:color="auto"/>
-            </w:tcBorders>
-            <w:vAlign w:val="bottom"/>
-          </w:tcPr>
-          <w:p>
-            <w:pPr>
-              <w:jc w:val="center"/>
-            </w:pPr>
-            <w:r>
-              <w:t>L3</w:t>
-            </w:r>
-          </w:p>
-        </w:tc>
-        <w:tc>
-          <w:tcPr>
-            <w:tcW w:w="0" w:type="auto"/>
-            <w:tcBorders>
-              <w:bottom w:val="single" w:sz="0" w:space="0" w:color="auto"/>
-            </w:tcBorders>
-            <w:vAlign w:val="bottom"/>
-          </w:tcPr>
-          <w:p>
-            <w:pPr>
-              <w:jc w:val="center"/>
-            </w:pPr>
-            <w:r>
-              <w:t>CWE</w:t>
-            </w:r>
-          </w:p>
-        </w:tc>
-      </w:tr>
-      <w:tr>
-        <w:trPr>
-          <w:cantSplit/>
-        </w:trPr>
-        <w:tc>
-          <w:tcPr>
-            <w:tcW w:w="0" w:type="auto"/>
-          </w:tcPr>
-          <w:p>
-            <w:pPr>
-              <w:jc w:val="center"/>
-            </w:pPr>
-            <w:r>
-              <w:rPr>
-                <w:b/>
-              </w:rPr>
-              <w:t>1.1.1</w:t>
-            </w:r>
-          </w:p>
-        </w:tc>
-        <w:tc>
-          <w:tcPr>
-            <w:tcW w:w="0" w:type="auto"/>
-          </w:tcPr>
-          <w:p>
-            <w:r>
-              <w:t>Verify the use of a secure software development lifecycle that addresses security in all stages of development. (</w:t>
-            </w:r>
-            <w:hyperlink r:id="rId8" w:anchor="div-numbering">
-              <w:r>
-                <w:rPr>
-                  <w:rStyle w:val="Hyperlink"/>
-                </w:rPr>
-                <w:t>C1</w:t>
-              </w:r>
-            </w:hyperlink>
-            <w:r>
-              <w:t>)</w:t>
-            </w:r>
-          </w:p>
-        </w:tc>
-        <w:tc>
-          <w:tcPr>
-            <w:tcW w:w="0" w:type="auto"/>
-          </w:tcPr>
-          <w:p/>
-        </w:tc>
-        <w:tc>
-          <w:tcPr>
-            <w:tcW w:w="0" w:type="auto"/>
-          </w:tcPr>
-          <w:p>
-            <w:pPr>
-              <w:jc w:val="center"/>
-            </w:pPr>
-            <w:r>
-              <w:t>✓</w:t>
-            </w:r>
-          </w:p>
-        </w:tc>
-        <w:tc>
-          <w:tcPr>
-            <w:tcW w:w="0" w:type="auto"/>
-          </w:tcPr>
-          <w:p>
-            <w:pPr>
-              <w:jc w:val="center"/>
-            </w:pPr>
-            <w:r>
-              <w:t>✓</w:t>
-            </w:r>
-          </w:p>
-        </w:tc>
-        <w:tc>
-          <w:tcPr>
-            <w:tcW w:w="0" w:type="auto"/>
-          </w:tcPr>
-          <w:p/>
-        </w:tc>
-      </w:tr>
-      <w:tr>
-        <w:trPr>
-          <w:cantSplit/>
-        </w:trPr>
-        <w:tc>
-          <w:tcPr>
-            <w:tcW w:w="0" w:type="auto"/>
-          </w:tcPr>
-          <w:p>
-            <w:pPr>
-              <w:jc w:val="center"/>
-            </w:pPr>
-            <w:r>
-              <w:rPr>
-                <w:b/>
-              </w:rPr>
-              <w:t>1.1.2</w:t>
-            </w:r>
-          </w:p>
-        </w:tc>
-        <w:tc>
-          <w:tcPr>
-            <w:tcW w:w="0" w:type="auto"/>
-          </w:tcPr>
-          <w:p>
-            <w:r>
-              <w:t xml:space="preserve">Verify the use of threat </w:t>
-            </w:r>
-            <w:proofErr w:type="spellStart"/>
-            <w:r>
-              <w:t>modeling</w:t>
-            </w:r>
-            <w:proofErr w:type="spellEnd"/>
-            <w:r>
-              <w:t xml:space="preserve"> for every design change or sprint planning to identify threats, plan for countermeasures, facilitate appropriate risk responses, and guide security testing.</w:t>
-            </w:r>
-          </w:p>
-        </w:tc>
-        <w:tc>
-          <w:tcPr>
-            <w:tcW w:w="0" w:type="auto"/>
-          </w:tcPr>
-          <w:p/>
-        </w:tc>
-        <w:tc>
-          <w:tcPr>
-            <w:tcW w:w="0" w:type="auto"/>
-          </w:tcPr>
-          <w:p>
-            <w:pPr>
-              <w:jc w:val="center"/>
-            </w:pPr>
-            <w:r>
-              <w:t>✓</w:t>
-            </w:r>
-          </w:p>
-        </w:tc>
-        <w:tc>
-          <w:tcPr>
-            <w:tcW w:w="0" w:type="auto"/>
-          </w:tcPr>
-          <w:p>
-            <w:pPr>
-              <w:jc w:val="center"/>
-            </w:pPr>
-            <w:r>
-              <w:t>✓</w:t>
-            </w:r>
-          </w:p>
-        </w:tc>
-        <w:tc>
-          <w:tcPr>
-            <w:tcW w:w="0" w:type="auto"/>
-          </w:tcPr>
-          <w:p>
-            <w:pPr>
-              <w:jc w:val="center"/>
-            </w:pPr>
-            <w:r>
-              <w:t>1053</w:t>
-            </w:r>
-          </w:p>
-        </w:tc>
-      </w:tr>
-      <w:tr>
-        <w:trPr>
-          <w:cantSplit/>
-        </w:trPr>
-        <w:tc>
-          <w:tcPr>
-            <w:tcW w:w="0" w:type="auto"/>
-          </w:tcPr>
-          <w:p>
-            <w:pPr>
-              <w:jc w:val="center"/>
-            </w:pPr>
-            <w:r>
-              <w:rPr>
-                <w:b/>
-              </w:rPr>
-              <w:t>1.1.3</w:t>
-            </w:r>
-          </w:p>
-        </w:tc>
-        <w:tc>
-          <w:tcPr>
-            <w:tcW w:w="0" w:type="auto"/>
-          </w:tcPr>
-          <w:p>
-            <w:r>
-              <w:t>Verify that all user stories and features contain functional security constraints, such as "As a user, I should be able to view and edit my profile. I should not be able to view or edit anyone else's profile"</w:t>
-            </w:r>
-          </w:p>
-        </w:tc>
-        <w:tc>
-          <w:tcPr>
-            <w:tcW w:w="0" w:type="auto"/>
-          </w:tcPr>
-          <w:p/>
-        </w:tc>
-        <w:tc>
-          <w:tcPr>
-            <w:tcW w:w="0" w:type="auto"/>
-          </w:tcPr>
-          <w:p>
-            <w:pPr>
-              <w:jc w:val="center"/>
-            </w:pPr>
-            <w:r>
-              <w:t>✓</w:t>
-            </w:r>
-          </w:p>
-        </w:tc>
-        <w:tc>
-          <w:tcPr>
-            <w:tcW w:w="0" w:type="auto"/>
-          </w:tcPr>
-          <w:p>
-            <w:pPr>
-              <w:jc w:val="center"/>
-            </w:pPr>
-            <w:r>
-              <w:t>✓</w:t>
-            </w:r>
-          </w:p>
-        </w:tc>
-        <w:tc>
-          <w:tcPr>
-            <w:tcW w:w="0" w:type="auto"/>
-          </w:tcPr>
-          <w:p>
-            <w:pPr>
-              <w:jc w:val="center"/>
-            </w:pPr>
-            <w:r>
-              <w:t>1110</w:t>
-            </w:r>
-          </w:p>
-        </w:tc>
-      </w:tr>
-      <w:tr>
-        <w:trPr>
-          <w:cantSplit/>
-        </w:trPr>
-        <w:tc>
-          <w:tcPr>
-            <w:tcW w:w="0" w:type="auto"/>
-          </w:tcPr>
-          <w:p>
-            <w:pPr>
-              <w:jc w:val="center"/>
-            </w:pPr>
-            <w:r>
-              <w:rPr>
-                <w:b/>
-              </w:rPr>
-              <w:t>1.1.4</w:t>
-            </w:r>
-          </w:p>
-        </w:tc>
-        <w:tc>
-          <w:tcPr>
-            <w:tcW w:w="0" w:type="auto"/>
-          </w:tcPr>
-          <w:p>
-            <w:r>
-              <w:t>Verify documentation and justification of all the application's trust boundaries, components, and significant data flows.</w:t>
-            </w:r>
-          </w:p>
-        </w:tc>
-        <w:tc>
-          <w:tcPr>
-            <w:tcW w:w="0" w:type="auto"/>
-          </w:tcPr>
-          <w:p/>
-        </w:tc>
-        <w:tc>
-          <w:tcPr>
-            <w:tcW w:w="0" w:type="auto"/>
-          </w:tcPr>
-          <w:p>
-            <w:pPr>
-              <w:jc w:val="center"/>
-            </w:pPr>
-            <w:r>
-              <w:t>✓</w:t>
-            </w:r>
-          </w:p>
-        </w:tc>
-        <w:tc>
-          <w:tcPr>
-            <w:tcW w:w="0" w:type="auto"/>
-          </w:tcPr>
-          <w:p>
-            <w:pPr>
-              <w:jc w:val="center"/>
-            </w:pPr>
-            <w:r>
-              <w:t>✓</w:t>
-            </w:r>
-          </w:p>
-        </w:tc>
-        <w:tc>
-          <w:tcPr>
-            <w:tcW w:w="0" w:type="auto"/>
-          </w:tcPr>
-          <w:p>
-            <w:pPr>
-              <w:jc w:val="center"/>
-            </w:pPr>
-            <w:r>
-              <w:t>1059</w:t>
-            </w:r>
-          </w:p>
-        </w:tc>
-      </w:tr>
-      <w:tr>
-        <w:trPr>
-          <w:cantSplit/>
-        </w:trPr>
-        <w:tc>
-          <w:tcPr>
-            <w:tcW w:w="0" w:type="auto"/>
-          </w:tcPr>
-          <w:p>
-            <w:pPr>
-              <w:jc w:val="center"/>
-            </w:pPr>
-            <w:r>
-              <w:rPr>
-                <w:b/>
-              </w:rPr>
-              <w:t>1.1.5</w:t>
-            </w:r>
-          </w:p>
-        </w:tc>
-        <w:tc>
-          <w:tcPr>
-            <w:tcW w:w="0" w:type="auto"/>
-          </w:tcPr>
-          <w:p>
-            <w:r>
-              <w:t>Verify definition and security analysis of the application's high-level architecture and all connected remote services. (</w:t>
-            </w:r>
-            <w:hyperlink r:id="rId9" w:anchor="div-numbering">
-              <w:r>
-                <w:rPr>
-                  <w:rStyle w:val="Hyperlink"/>
-                </w:rPr>
-                <w:t>C1</w:t>
-              </w:r>
-            </w:hyperlink>
-            <w:r>
-              <w:t>)</w:t>
-            </w:r>
-          </w:p>
-        </w:tc>
-        <w:tc>
-          <w:tcPr>
-            <w:tcW w:w="0" w:type="auto"/>
-          </w:tcPr>
-          <w:p/>
-        </w:tc>
-        <w:tc>
-          <w:tcPr>
-            <w:tcW w:w="0" w:type="auto"/>
-          </w:tcPr>
-          <w:p>
-            <w:pPr>
-              <w:jc w:val="center"/>
-            </w:pPr>
-            <w:r>
-              <w:t>✓</w:t>
-            </w:r>
-          </w:p>
-        </w:tc>
-        <w:tc>
-          <w:tcPr>
-            <w:tcW w:w="0" w:type="auto"/>
-          </w:tcPr>
-          <w:p>
-            <w:pPr>
-              <w:jc w:val="center"/>
-            </w:pPr>
-            <w:r>
-              <w:t>✓</w:t>
-            </w:r>
-          </w:p>
-        </w:tc>
-        <w:tc>
-          <w:tcPr>
-            <w:tcW w:w="0" w:type="auto"/>
-          </w:tcPr>
-          <w:p>
-            <w:pPr>
-              <w:jc w:val="center"/>
-            </w:pPr>
-            <w:r>
-              <w:t>1059</w:t>
-            </w:r>
-          </w:p>
-        </w:tc>
-      </w:tr>
-      <w:tr>
-        <w:trPr>
-          <w:cantSplit/>
-        </w:trPr>
-        <w:tc>
-          <w:tcPr>
-            <w:tcW w:w="0" w:type="auto"/>
-          </w:tcPr>
-          <w:p>
-            <w:pPr>
-              <w:jc w:val="center"/>
-            </w:pPr>
-            <w:r>
-              <w:rPr>
-                <w:b/>
-              </w:rPr>
-              <w:t>1.1.6</w:t>
-            </w:r>
-          </w:p>
-        </w:tc>
-        <w:tc>
-          <w:tcPr>
-            <w:tcW w:w="0" w:type="auto"/>
-          </w:tcPr>
-          <w:p>
-            <w:r>
-              <w:t>Verify implementation of centralized, simple (economy of design), vetted, secure, and reusable security controls to avoid duplicate, missing, ineffective, or insecure controls. (</w:t>
-            </w:r>
-            <w:hyperlink r:id="rId10" w:anchor="div-numbering">
-              <w:r>
-                <w:rPr>
-                  <w:rStyle w:val="Hyperlink"/>
-                </w:rPr>
-                <w:t>C10</w:t>
-              </w:r>
-            </w:hyperlink>
-            <w:r>
-              <w:t>)</w:t>
-            </w:r>
-          </w:p>
-        </w:tc>
-        <w:tc>
-          <w:tcPr>
-            <w:tcW w:w="0" w:type="auto"/>
-          </w:tcPr>
-          <w:p/>
-        </w:tc>
-        <w:tc>
-          <w:tcPr>
-            <w:tcW w:w="0" w:type="auto"/>
-          </w:tcPr>
-          <w:p>
-            <w:pPr>
-              <w:jc w:val="center"/>
-            </w:pPr>
-            <w:r>
-              <w:t>✓</w:t>
-            </w:r>
-          </w:p>
-        </w:tc>
-        <w:tc>
-          <w:tcPr>
-            <w:tcW w:w="0" w:type="auto"/>
-          </w:tcPr>
-          <w:p>
-            <w:pPr>
-              <w:jc w:val="center"/>
-            </w:pPr>
-            <w:r>
-              <w:t>✓</w:t>
-            </w:r>
-          </w:p>
-        </w:tc>
-        <w:tc>
-          <w:tcPr>
-            <w:tcW w:w="0" w:type="auto"/>
-          </w:tcPr>
-          <w:p>
-            <w:pPr>
-              <w:jc w:val="center"/>
-            </w:pPr>
-            <w:r>
-              <w:t>637</w:t>
-            </w:r>
-          </w:p>
-        </w:tc>
-      </w:tr>
-      <w:tr>
-        <w:trPr>
-          <w:cantSplit/>
-        </w:trPr>
-        <w:tc>
-          <w:tcPr>
-            <w:tcW w:w="0" w:type="auto"/>
-          </w:tcPr>
-          <w:p>
-            <w:pPr>
-              <w:jc w:val="center"/>
-            </w:pPr>
-            <w:r>
-              <w:rPr>
-                <w:b/>
-              </w:rPr>
-              <w:t>1.1.7</w:t>
-            </w:r>
-          </w:p>
-        </w:tc>
-        <w:tc>
-          <w:tcPr>
-            <w:tcW w:w="0" w:type="auto"/>
-          </w:tcPr>
-          <w:p>
-            <w:r>
-              <w:t>Verify availability of a secure coding checklist, security requirements, guideline, or policy to all developers and testers.</w:t>
-            </w:r>
-          </w:p>
-        </w:tc>
-        <w:tc>
-          <w:tcPr>
-            <w:tcW w:w="0" w:type="auto"/>
-          </w:tcPr>
-          <w:p/>
-        </w:tc>
-        <w:tc>
-          <w:tcPr>
-            <w:tcW w:w="0" w:type="auto"/>
-          </w:tcPr>
-          <w:p>
-            <w:pPr>
-              <w:jc w:val="center"/>
-            </w:pPr>
-            <w:r>
-              <w:t>✓</w:t>
-            </w:r>
-          </w:p>
-        </w:tc>
-        <w:tc>
-          <w:tcPr>
-            <w:tcW w:w="0" w:type="auto"/>
-          </w:tcPr>
-          <w:p>
-            <w:pPr>
-              <w:jc w:val="center"/>
-            </w:pPr>
-            <w:r>
-              <w:t>✓</w:t>
-            </w:r>
-          </w:p>
-        </w:tc>
-        <w:tc>
-          <w:tcPr>
-            <w:tcW w:w="0" w:type="auto"/>
-          </w:tcPr>
-          <w:p>
-            <w:pPr>
-              <w:jc w:val="center"/>
-            </w:pPr>
-            <w:r>
-              <w:t>637</w:t>
-            </w:r>
-          </w:p>
-        </w:tc>
-      </w:tr>
-    </w:tbl>
     <w:p>
       <w:pPr>
         <w:rPr>
@@ -1575,12 +338,12 @@
       </w:pPr>
     </w:p>
     <w:sectPr>
-      <w:headerReference w:type="even" r:id="rId11"/>
-      <w:headerReference w:type="default" r:id="rId12"/>
-      <w:footerReference w:type="even" r:id="rId13"/>
-      <w:footerReference w:type="default" r:id="rId14"/>
-      <w:headerReference w:type="first" r:id="rId15"/>
-      <w:footerReference w:type="first" r:id="rId16"/>
+      <w:headerReference w:type="even" r:id="rId8"/>
+      <w:headerReference w:type="default" r:id="rId9"/>
+      <w:footerReference w:type="even" r:id="rId10"/>
+      <w:footerReference w:type="default" r:id="rId11"/>
+      <w:headerReference w:type="first" r:id="rId12"/>
+      <w:footerReference w:type="first" r:id="rId13"/>
       <w:pgSz w:w="11900" w:h="16840"/>
       <w:pgMar w:top="1440" w:right="1440" w:bottom="1440" w:left="1440" w:header="708" w:footer="708" w:gutter="0"/>
       <w:cols w:space="708"/>

</xml_diff>